<commit_message>
added item hardware selecion
</commit_message>
<xml_diff>
--- a/Разработка программного обеспечения датчика нагрузки с передачей данных по шине CAN.docx
+++ b/Разработка программного обеспечения датчика нагрузки с передачей данных по шине CAN.docx
@@ -108,8 +108,6 @@
     </w:p>
     <w:p>
       <w:pPr>
-        <w:ind w:firstLine="360"/>
-        <w:jc w:val="both"/>
         <w:rPr>
           <w:lang w:eastAsia="ru-RU"/>
         </w:rPr>
@@ -142,7 +140,67 @@
         <w:rPr>
           <w:lang w:eastAsia="ru-RU"/>
         </w:rPr>
-        <w:t xml:space="preserve">Одной из актуальных задач является создание программного обеспечения для датчиков нагрузки с передачей данных по шине CAN. </w:t>
+        <w:t xml:space="preserve">Одной из актуальных задач является создание программного обеспечения для датчиков нагрузки с передачей данных по шине </w:t>
+      </w:r>
+      <w:proofErr w:type="spellStart"/>
+      <w:r>
+        <w:rPr>
+          <w:lang w:eastAsia="ru-RU"/>
+        </w:rPr>
+        <w:t>Controller</w:t>
+      </w:r>
+      <w:proofErr w:type="spellEnd"/>
+      <w:r>
+        <w:rPr>
+          <w:lang w:eastAsia="ru-RU"/>
+        </w:rPr>
+        <w:t xml:space="preserve"> </w:t>
+      </w:r>
+      <w:proofErr w:type="spellStart"/>
+      <w:r>
+        <w:rPr>
+          <w:lang w:eastAsia="ru-RU"/>
+        </w:rPr>
+        <w:t>Area</w:t>
+      </w:r>
+      <w:proofErr w:type="spellEnd"/>
+      <w:r>
+        <w:rPr>
+          <w:lang w:eastAsia="ru-RU"/>
+        </w:rPr>
+        <w:t xml:space="preserve"> </w:t>
+      </w:r>
+      <w:proofErr w:type="spellStart"/>
+      <w:r>
+        <w:rPr>
+          <w:lang w:eastAsia="ru-RU"/>
+        </w:rPr>
+        <w:t>Network</w:t>
+      </w:r>
+      <w:proofErr w:type="spellEnd"/>
+      <w:r>
+        <w:rPr>
+          <w:lang w:eastAsia="ru-RU"/>
+        </w:rPr>
+        <w:t xml:space="preserve"> (</w:t>
+      </w:r>
+      <w:r>
+        <w:rPr>
+          <w:lang w:eastAsia="ru-RU"/>
+        </w:rPr>
+        <w:t>CAN</w:t>
+      </w:r>
+      <w:r>
+        <w:rPr>
+          <w:lang w:eastAsia="ru-RU"/>
+        </w:rPr>
+        <w:t>)</w:t>
+      </w:r>
+      <w:r>
+        <w:rPr>
+          <w:lang w:eastAsia="ru-RU"/>
+        </w:rPr>
+        <w:t xml:space="preserve">. </w:t>
       </w:r>
     </w:p>
     <w:p>
@@ -448,7 +506,19 @@
         <w:rPr>
           <w:lang w:eastAsia="ru-RU"/>
         </w:rPr>
-        <w:t>В рамках проекта будет выполнено проектирование аппаратной части датчика нагрузки, разработка программного обеспечения для микроконтроллера и тестирование системы для проверки соответствия</w:t>
+        <w:t xml:space="preserve">В рамках проекта будет выполнено </w:t>
+      </w:r>
+      <w:r>
+        <w:rPr>
+          <w:lang w:eastAsia="ru-RU"/>
+        </w:rPr>
+        <w:t>выбор компонентов</w:t>
+      </w:r>
+      <w:r>
+        <w:rPr>
+          <w:lang w:eastAsia="ru-RU"/>
+        </w:rPr>
+        <w:t xml:space="preserve"> аппаратной части датчика нагрузки, разработка программного обеспечения для микроконтроллера и тестирование системы для проверки соответствия</w:t>
       </w:r>
       <w:r>
         <w:rPr>
@@ -680,8 +750,6 @@
         </w:rPr>
         <w:t>Датчик нагрузки предназначен для измерения силы, действующей на него. Он состоит из деформационного элемента, который изменяет свою форму под воздействием нагрузки, и датчика, который преобразует эту деформацию в электрический сигнал. Датчик нагрузки может быть выполнен на основе различных принципов, таких как резистивный, емкостный, индуктивный.</w:t>
       </w:r>
-      <w:bookmarkStart w:id="0" w:name="_GoBack"/>
-      <w:bookmarkEnd w:id="0"/>
     </w:p>
     <w:p>
       <w:pPr>
@@ -1480,6 +1548,691 @@
           <w:lang w:eastAsia="ru-RU"/>
         </w:rPr>
         <w:t>ина CAN имеет ограниченное расстояние передачи данных, что может быть проблемой в больших системах или распределенных сетях.</w:t>
+      </w:r>
+    </w:p>
+    <w:p>
+      <w:pPr>
+        <w:rPr>
+          <w:lang w:eastAsia="ru-RU"/>
+        </w:rPr>
+      </w:pPr>
+      <w:r>
+        <w:rPr>
+          <w:lang w:eastAsia="ru-RU"/>
+        </w:rPr>
+        <w:br w:type="page"/>
+      </w:r>
+    </w:p>
+    <w:p>
+      <w:pPr>
+        <w:rPr>
+          <w:b/>
+          <w:lang w:eastAsia="ru-RU"/>
+        </w:rPr>
+      </w:pPr>
+      <w:r>
+        <w:rPr>
+          <w:b/>
+          <w:lang w:eastAsia="ru-RU"/>
+        </w:rPr>
+        <w:lastRenderedPageBreak/>
+        <w:t>Выбор компонентов аппаратной части датчика нагрузки</w:t>
+      </w:r>
+    </w:p>
+    <w:p>
+      <w:pPr>
+        <w:rPr>
+          <w:lang w:eastAsia="ru-RU"/>
+        </w:rPr>
+      </w:pPr>
+    </w:p>
+    <w:p>
+      <w:pPr>
+        <w:ind w:firstLine="708"/>
+        <w:jc w:val="both"/>
+        <w:rPr>
+          <w:lang w:eastAsia="ru-RU"/>
+        </w:rPr>
+      </w:pPr>
+      <w:r>
+        <w:rPr>
+          <w:lang w:eastAsia="ru-RU"/>
+        </w:rPr>
+        <w:t>Для выбора компонентов аппаратной части датчика нагрузки необходимо учитывать следующие факторы:</w:t>
+      </w:r>
+    </w:p>
+    <w:p>
+      <w:pPr>
+        <w:pStyle w:val="a3"/>
+        <w:numPr>
+          <w:ilvl w:val="0"/>
+          <w:numId w:val="10"/>
+        </w:numPr>
+        <w:ind w:left="0" w:firstLine="426"/>
+        <w:jc w:val="both"/>
+        <w:rPr>
+          <w:lang w:eastAsia="ru-RU"/>
+        </w:rPr>
+      </w:pPr>
+      <w:r>
+        <w:rPr>
+          <w:lang w:eastAsia="ru-RU"/>
+        </w:rPr>
+        <w:t xml:space="preserve">Функциональность: Каждый компонент должен выполнять свою функцию в системе. </w:t>
+      </w:r>
+    </w:p>
+    <w:p>
+      <w:pPr>
+        <w:pStyle w:val="a3"/>
+        <w:numPr>
+          <w:ilvl w:val="0"/>
+          <w:numId w:val="10"/>
+        </w:numPr>
+        <w:ind w:left="0" w:firstLine="426"/>
+        <w:jc w:val="both"/>
+        <w:rPr>
+          <w:lang w:eastAsia="ru-RU"/>
+        </w:rPr>
+      </w:pPr>
+      <w:r>
+        <w:rPr>
+          <w:lang w:eastAsia="ru-RU"/>
+        </w:rPr>
+        <w:t xml:space="preserve">Совместимость: Компоненты должны быть совместимы между собой и с другими элементами системы. </w:t>
+      </w:r>
+    </w:p>
+    <w:p>
+      <w:pPr>
+        <w:pStyle w:val="a3"/>
+        <w:numPr>
+          <w:ilvl w:val="0"/>
+          <w:numId w:val="10"/>
+        </w:numPr>
+        <w:ind w:left="0" w:firstLine="426"/>
+        <w:jc w:val="both"/>
+        <w:rPr>
+          <w:lang w:eastAsia="ru-RU"/>
+        </w:rPr>
+      </w:pPr>
+      <w:r>
+        <w:rPr>
+          <w:lang w:eastAsia="ru-RU"/>
+        </w:rPr>
+        <w:t>Надежность: Компоненты должны быть надежными и обеспечивать стабильную работу системы в течение длительного времени.</w:t>
+      </w:r>
+    </w:p>
+    <w:p>
+      <w:pPr>
+        <w:pStyle w:val="a3"/>
+        <w:numPr>
+          <w:ilvl w:val="0"/>
+          <w:numId w:val="10"/>
+        </w:numPr>
+        <w:ind w:left="0" w:firstLine="426"/>
+        <w:jc w:val="both"/>
+        <w:rPr>
+          <w:lang w:eastAsia="ru-RU"/>
+        </w:rPr>
+      </w:pPr>
+      <w:r>
+        <w:rPr>
+          <w:lang w:eastAsia="ru-RU"/>
+        </w:rPr>
+        <w:t xml:space="preserve">Цена: Цена компонентов также является важным фактором при выборе. </w:t>
+      </w:r>
+    </w:p>
+    <w:p>
+      <w:pPr>
+        <w:pStyle w:val="a3"/>
+        <w:numPr>
+          <w:ilvl w:val="0"/>
+          <w:numId w:val="10"/>
+        </w:numPr>
+        <w:ind w:left="0" w:firstLine="426"/>
+        <w:jc w:val="both"/>
+        <w:rPr>
+          <w:lang w:eastAsia="ru-RU"/>
+        </w:rPr>
+      </w:pPr>
+      <w:r>
+        <w:rPr>
+          <w:lang w:eastAsia="ru-RU"/>
+        </w:rPr>
+        <w:t>Доступность: Компоненты должны быть легко доступными для приобретения и поддержки.</w:t>
+      </w:r>
+    </w:p>
+    <w:p>
+      <w:pPr>
+        <w:rPr>
+          <w:lang w:eastAsia="ru-RU"/>
+        </w:rPr>
+      </w:pPr>
+    </w:p>
+    <w:p>
+      <w:pPr>
+        <w:rPr>
+          <w:lang w:eastAsia="ru-RU"/>
+        </w:rPr>
+      </w:pPr>
+      <w:r>
+        <w:rPr>
+          <w:lang w:eastAsia="ru-RU"/>
+        </w:rPr>
+        <w:t>Исходя из рассмотренного ранее</w:t>
+      </w:r>
+      <w:r>
+        <w:rPr>
+          <w:lang w:eastAsia="ru-RU"/>
+        </w:rPr>
+        <w:t xml:space="preserve">, </w:t>
+      </w:r>
+      <w:r>
+        <w:rPr>
+          <w:lang w:eastAsia="ru-RU"/>
+        </w:rPr>
+        <w:t xml:space="preserve">были </w:t>
+      </w:r>
+      <w:r>
+        <w:rPr>
+          <w:lang w:eastAsia="ru-RU"/>
+        </w:rPr>
+        <w:t>выбраны</w:t>
+      </w:r>
+      <w:r>
+        <w:rPr>
+          <w:lang w:eastAsia="ru-RU"/>
+        </w:rPr>
+        <w:t xml:space="preserve"> </w:t>
+      </w:r>
+      <w:r>
+        <w:rPr>
+          <w:lang w:eastAsia="ru-RU"/>
+        </w:rPr>
+        <w:t>следующие</w:t>
+      </w:r>
+      <w:r>
+        <w:rPr>
+          <w:lang w:eastAsia="ru-RU"/>
+        </w:rPr>
+        <w:t xml:space="preserve"> компоненты:</w:t>
+      </w:r>
+    </w:p>
+    <w:p>
+      <w:pPr>
+        <w:pStyle w:val="a3"/>
+        <w:numPr>
+          <w:ilvl w:val="0"/>
+          <w:numId w:val="11"/>
+        </w:numPr>
+        <w:ind w:left="0" w:firstLine="709"/>
+        <w:jc w:val="both"/>
+        <w:rPr>
+          <w:lang w:eastAsia="ru-RU"/>
+        </w:rPr>
+      </w:pPr>
+      <w:r>
+        <w:rPr>
+          <w:lang w:eastAsia="ru-RU"/>
+        </w:rPr>
+        <w:t>Микроконтроллер:</w:t>
+      </w:r>
+      <w:r>
+        <w:rPr>
+          <w:lang w:eastAsia="ru-RU"/>
+        </w:rPr>
+        <w:t xml:space="preserve"> </w:t>
+      </w:r>
+      <w:r>
+        <w:rPr>
+          <w:lang w:eastAsia="ru-RU"/>
+        </w:rPr>
+        <w:t>Микроконтроллер STM32F103C8T6 был выбран в качестве основного контроллера для датчика нагрузки. Он обладает высокой производительностью</w:t>
+      </w:r>
+      <w:r>
+        <w:rPr>
+          <w:lang w:eastAsia="ru-RU"/>
+        </w:rPr>
+        <w:t xml:space="preserve">, </w:t>
+      </w:r>
+      <w:r>
+        <w:rPr>
+          <w:lang w:eastAsia="ru-RU"/>
+        </w:rPr>
+        <w:t>достаточным объемом оперативной и постоянной памяти</w:t>
+      </w:r>
+      <w:r>
+        <w:rPr>
+          <w:lang w:eastAsia="ru-RU"/>
+        </w:rPr>
+        <w:t>. П</w:t>
+      </w:r>
+      <w:r>
+        <w:rPr>
+          <w:lang w:eastAsia="ru-RU"/>
+        </w:rPr>
+        <w:t>редоставляет широкие возможности для обработки и передачи данных по шине CAN. оснащен процессором ARM Cortex-M3</w:t>
+      </w:r>
+      <w:r>
+        <w:rPr>
+          <w:lang w:eastAsia="ru-RU"/>
+        </w:rPr>
+        <w:t xml:space="preserve"> </w:t>
+      </w:r>
+      <w:r>
+        <w:rPr>
+          <w:lang w:eastAsia="ru-RU"/>
+        </w:rPr>
+        <w:t xml:space="preserve">и может быть </w:t>
+      </w:r>
+      <w:r>
+        <w:rPr>
+          <w:lang w:eastAsia="ru-RU"/>
+        </w:rPr>
+        <w:t>за</w:t>
+      </w:r>
+      <w:r>
+        <w:rPr>
+          <w:lang w:eastAsia="ru-RU"/>
+        </w:rPr>
+        <w:t>программирован на языке C/C++</w:t>
+      </w:r>
+      <w:r>
+        <w:rPr>
+          <w:lang w:eastAsia="ru-RU"/>
+        </w:rPr>
+        <w:t>.</w:t>
+      </w:r>
+    </w:p>
+    <w:p>
+      <w:pPr>
+        <w:pStyle w:val="3"/>
+        <w:numPr>
+          <w:ilvl w:val="0"/>
+          <w:numId w:val="11"/>
+        </w:numPr>
+        <w:spacing w:before="0" w:beforeAutospacing="0" w:after="0" w:afterAutospacing="0"/>
+        <w:ind w:left="0" w:firstLine="709"/>
+        <w:jc w:val="both"/>
+        <w:rPr>
+          <w:rFonts w:eastAsiaTheme="minorHAnsi"/>
+          <w:b w:val="0"/>
+          <w:bCs w:val="0"/>
+          <w:sz w:val="28"/>
+          <w:szCs w:val="28"/>
+        </w:rPr>
+      </w:pPr>
+      <w:r>
+        <w:rPr>
+          <w:rFonts w:eastAsiaTheme="minorHAnsi"/>
+          <w:b w:val="0"/>
+          <w:bCs w:val="0"/>
+          <w:sz w:val="28"/>
+          <w:szCs w:val="28"/>
+        </w:rPr>
+        <w:t xml:space="preserve">Датчик температуры: Датчик температуры TC1047AVNBTR необходим для измерения температуры окружающей среды. Он </w:t>
+      </w:r>
+      <w:r>
+        <w:rPr>
+          <w:rFonts w:eastAsiaTheme="minorHAnsi"/>
+          <w:b w:val="0"/>
+          <w:bCs w:val="0"/>
+          <w:sz w:val="28"/>
+          <w:szCs w:val="28"/>
+        </w:rPr>
+        <w:t>предоставляет возможность</w:t>
+      </w:r>
+      <w:r>
+        <w:rPr>
+          <w:rFonts w:eastAsiaTheme="minorHAnsi"/>
+          <w:b w:val="0"/>
+          <w:bCs w:val="0"/>
+          <w:sz w:val="28"/>
+          <w:szCs w:val="28"/>
+        </w:rPr>
+        <w:t xml:space="preserve"> для коррекции показаний нагрузки при изменении температуры. Данный датчик обеспечивает высокую точность измерений и способен работать в широком диапазоне температур</w:t>
+      </w:r>
+      <w:r>
+        <w:rPr>
+          <w:rFonts w:eastAsiaTheme="minorHAnsi"/>
+          <w:b w:val="0"/>
+          <w:bCs w:val="0"/>
+          <w:sz w:val="28"/>
+          <w:szCs w:val="28"/>
+        </w:rPr>
+        <w:t xml:space="preserve"> </w:t>
+      </w:r>
+      <w:r>
+        <w:rPr>
+          <w:rFonts w:eastAsiaTheme="minorHAnsi"/>
+          <w:b w:val="0"/>
+          <w:bCs w:val="0"/>
+          <w:sz w:val="28"/>
+          <w:szCs w:val="28"/>
+        </w:rPr>
+        <w:t>(</w:t>
+      </w:r>
+      <w:r>
+        <w:rPr>
+          <w:rFonts w:eastAsiaTheme="minorHAnsi"/>
+          <w:b w:val="0"/>
+          <w:bCs w:val="0"/>
+          <w:sz w:val="28"/>
+          <w:szCs w:val="28"/>
+        </w:rPr>
+        <w:t>-40°</w:t>
+      </w:r>
+      <w:proofErr w:type="gramStart"/>
+      <w:r>
+        <w:rPr>
+          <w:rFonts w:eastAsiaTheme="minorHAnsi"/>
+          <w:b w:val="0"/>
+          <w:bCs w:val="0"/>
+          <w:sz w:val="28"/>
+          <w:szCs w:val="28"/>
+        </w:rPr>
+        <w:t>C...</w:t>
+      </w:r>
+      <w:proofErr w:type="gramEnd"/>
+      <w:r>
+        <w:rPr>
+          <w:rFonts w:eastAsiaTheme="minorHAnsi"/>
+          <w:b w:val="0"/>
+          <w:bCs w:val="0"/>
+          <w:sz w:val="28"/>
+          <w:szCs w:val="28"/>
+        </w:rPr>
+        <w:t>125°C</w:t>
+      </w:r>
+      <w:r>
+        <w:rPr>
+          <w:rFonts w:eastAsiaTheme="minorHAnsi"/>
+          <w:b w:val="0"/>
+          <w:bCs w:val="0"/>
+          <w:sz w:val="28"/>
+          <w:szCs w:val="28"/>
+        </w:rPr>
+        <w:t>)</w:t>
+      </w:r>
+      <w:r>
+        <w:rPr>
+          <w:rFonts w:eastAsiaTheme="minorHAnsi"/>
+          <w:b w:val="0"/>
+          <w:bCs w:val="0"/>
+          <w:sz w:val="28"/>
+          <w:szCs w:val="28"/>
+        </w:rPr>
+        <w:t>.</w:t>
+      </w:r>
+    </w:p>
+    <w:p>
+      <w:pPr>
+        <w:pStyle w:val="a3"/>
+        <w:numPr>
+          <w:ilvl w:val="0"/>
+          <w:numId w:val="11"/>
+        </w:numPr>
+        <w:ind w:left="0" w:firstLine="709"/>
+        <w:jc w:val="both"/>
+        <w:rPr>
+          <w:lang w:eastAsia="ru-RU"/>
+        </w:rPr>
+      </w:pPr>
+      <w:r>
+        <w:rPr>
+          <w:lang w:eastAsia="ru-RU"/>
+        </w:rPr>
+        <w:t>Модуль</w:t>
+      </w:r>
+      <w:r>
+        <w:rPr>
+          <w:lang w:eastAsia="ru-RU"/>
+        </w:rPr>
+        <w:t xml:space="preserve"> </w:t>
+      </w:r>
+      <w:r>
+        <w:rPr>
+          <w:lang w:val="en-US" w:eastAsia="ru-RU"/>
+        </w:rPr>
+        <w:t>CAN</w:t>
+      </w:r>
+      <w:r>
+        <w:rPr>
+          <w:lang w:eastAsia="ru-RU"/>
+        </w:rPr>
+        <w:t xml:space="preserve">: </w:t>
+      </w:r>
+      <w:r>
+        <w:rPr>
+          <w:lang w:eastAsia="ru-RU"/>
+        </w:rPr>
+        <w:t xml:space="preserve">Модуль CAN </w:t>
+      </w:r>
+      <w:bookmarkStart w:id="0" w:name="_GoBack"/>
+      <w:bookmarkEnd w:id="0"/>
+      <w:r>
+        <w:rPr>
+          <w:lang w:eastAsia="ru-RU"/>
+        </w:rPr>
+        <w:t xml:space="preserve">SN65HVD230 CAN </w:t>
+      </w:r>
+      <w:proofErr w:type="spellStart"/>
+      <w:r>
+        <w:rPr>
+          <w:lang w:eastAsia="ru-RU"/>
+        </w:rPr>
+        <w:t>Board</w:t>
+      </w:r>
+      <w:proofErr w:type="spellEnd"/>
+      <w:r>
+        <w:rPr>
+          <w:lang w:eastAsia="ru-RU"/>
+        </w:rPr>
+        <w:t xml:space="preserve"> </w:t>
+      </w:r>
+      <w:r>
+        <w:rPr>
+          <w:lang w:eastAsia="ru-RU"/>
+        </w:rPr>
+        <w:t>был выбран для реализации передачи данных по шине CAN. Он обеспечивает интерфейс между микроконтроллером и шиной CAN</w:t>
+      </w:r>
+      <w:r>
+        <w:rPr>
+          <w:lang w:eastAsia="ru-RU"/>
+        </w:rPr>
+        <w:t xml:space="preserve"> и с</w:t>
+      </w:r>
+      <w:r>
+        <w:rPr>
+          <w:lang w:eastAsia="ru-RU"/>
+        </w:rPr>
+        <w:t>оответствующую изоляцию. Модуль поддерживает стандартную скорость передачи данных по шине CAN (до 1 Мбит/с) и обеспечивает надежную передачу данных между датчиком нагрузки и другими устройствами, подключенными к шине CAN</w:t>
+      </w:r>
+      <w:r>
+        <w:rPr>
+          <w:lang w:eastAsia="ru-RU"/>
+        </w:rPr>
+        <w:t>.</w:t>
+      </w:r>
+    </w:p>
+    <w:p>
+      <w:pPr>
+        <w:pStyle w:val="a3"/>
+        <w:numPr>
+          <w:ilvl w:val="0"/>
+          <w:numId w:val="11"/>
+        </w:numPr>
+        <w:ind w:left="0" w:firstLine="709"/>
+        <w:jc w:val="both"/>
+        <w:rPr>
+          <w:lang w:eastAsia="ru-RU"/>
+        </w:rPr>
+      </w:pPr>
+      <w:r>
+        <w:rPr>
+          <w:lang w:eastAsia="ru-RU"/>
+        </w:rPr>
+        <w:t xml:space="preserve">Микросхема усилителя HX711 была выбрана для усиления и цифровой обработки сигналов от резистивного </w:t>
+      </w:r>
+      <w:proofErr w:type="spellStart"/>
+      <w:r>
+        <w:rPr>
+          <w:lang w:eastAsia="ru-RU"/>
+        </w:rPr>
+        <w:t>тензодатчика</w:t>
+      </w:r>
+      <w:proofErr w:type="spellEnd"/>
+      <w:r>
+        <w:rPr>
+          <w:lang w:eastAsia="ru-RU"/>
+        </w:rPr>
+        <w:t xml:space="preserve">. HX711 предоставляет </w:t>
+      </w:r>
+      <w:r>
+        <w:rPr>
+          <w:lang w:eastAsia="ru-RU"/>
+        </w:rPr>
+        <w:t>достаточную</w:t>
+      </w:r>
+      <w:r>
+        <w:rPr>
+          <w:lang w:eastAsia="ru-RU"/>
+        </w:rPr>
+        <w:t xml:space="preserve"> точность</w:t>
+      </w:r>
+      <w:r>
+        <w:rPr>
+          <w:lang w:eastAsia="ru-RU"/>
+        </w:rPr>
+        <w:t>,</w:t>
+      </w:r>
+      <w:r>
+        <w:rPr>
+          <w:lang w:eastAsia="ru-RU"/>
+        </w:rPr>
+        <w:t xml:space="preserve"> разрешение (до 24 бит) и низкий уровень шума</w:t>
+      </w:r>
+      <w:r>
+        <w:rPr>
+          <w:lang w:eastAsia="ru-RU"/>
+        </w:rPr>
+        <w:t xml:space="preserve"> </w:t>
+      </w:r>
+      <w:r>
+        <w:rPr>
+          <w:lang w:eastAsia="ru-RU"/>
+        </w:rPr>
+        <w:t xml:space="preserve">при измерении силы или нагрузки с использованием резистивных </w:t>
+      </w:r>
+      <w:proofErr w:type="spellStart"/>
+      <w:r>
+        <w:rPr>
+          <w:lang w:eastAsia="ru-RU"/>
+        </w:rPr>
+        <w:t>тензодатчиков</w:t>
+      </w:r>
+      <w:proofErr w:type="spellEnd"/>
+      <w:r>
+        <w:rPr>
+          <w:lang w:eastAsia="ru-RU"/>
+        </w:rPr>
+        <w:t xml:space="preserve"> мостового типа.</w:t>
+      </w:r>
+    </w:p>
+    <w:p>
+      <w:pPr>
+        <w:pStyle w:val="a3"/>
+        <w:numPr>
+          <w:ilvl w:val="0"/>
+          <w:numId w:val="11"/>
+        </w:numPr>
+        <w:ind w:left="0" w:firstLine="709"/>
+        <w:jc w:val="both"/>
+        <w:rPr>
+          <w:lang w:eastAsia="ru-RU"/>
+        </w:rPr>
+      </w:pPr>
+      <w:r>
+        <w:rPr>
+          <w:lang w:eastAsia="ru-RU"/>
+        </w:rPr>
+        <w:t xml:space="preserve">Резистивный </w:t>
+      </w:r>
+      <w:proofErr w:type="spellStart"/>
+      <w:r>
+        <w:rPr>
+          <w:lang w:eastAsia="ru-RU"/>
+        </w:rPr>
+        <w:t>тензодатчик</w:t>
+      </w:r>
+      <w:proofErr w:type="spellEnd"/>
+      <w:r>
+        <w:rPr>
+          <w:lang w:eastAsia="ru-RU"/>
+        </w:rPr>
+        <w:t>:</w:t>
+      </w:r>
+      <w:r>
+        <w:rPr>
+          <w:lang w:eastAsia="ru-RU"/>
+        </w:rPr>
+        <w:t xml:space="preserve"> </w:t>
+      </w:r>
+      <w:r>
+        <w:rPr>
+          <w:lang w:eastAsia="ru-RU"/>
+        </w:rPr>
+        <w:t xml:space="preserve">В качестве сенсорного элемента для измерения нагрузки был выбран резистивный </w:t>
+      </w:r>
+      <w:proofErr w:type="spellStart"/>
+      <w:r>
+        <w:rPr>
+          <w:lang w:eastAsia="ru-RU"/>
+        </w:rPr>
+        <w:t>тензодатчик</w:t>
+      </w:r>
+      <w:proofErr w:type="spellEnd"/>
+      <w:r>
+        <w:rPr>
+          <w:lang w:eastAsia="ru-RU"/>
+        </w:rPr>
+        <w:t xml:space="preserve"> мостового типа с номинальной нагрузкой до 2 кг. Он представляет собой чувствительный элемент, который изменяет сопротивление под воздействием нагрузки. Резистивный </w:t>
+      </w:r>
+      <w:proofErr w:type="spellStart"/>
+      <w:r>
+        <w:rPr>
+          <w:lang w:eastAsia="ru-RU"/>
+        </w:rPr>
+        <w:t>тензодатчик</w:t>
+      </w:r>
+      <w:proofErr w:type="spellEnd"/>
+      <w:r>
+        <w:rPr>
+          <w:lang w:eastAsia="ru-RU"/>
+        </w:rPr>
+        <w:t xml:space="preserve"> подключается к микросхеме усилителя HX711 для усиления сигнала и его аналогово-цифрового преобразования.</w:t>
+      </w:r>
+    </w:p>
+    <w:p>
+      <w:pPr>
+        <w:rPr>
+          <w:lang w:eastAsia="ru-RU"/>
+        </w:rPr>
+      </w:pPr>
+    </w:p>
+    <w:p>
+      <w:pPr>
+        <w:ind w:firstLine="708"/>
+        <w:jc w:val="both"/>
+        <w:rPr>
+          <w:lang w:eastAsia="ru-RU"/>
+        </w:rPr>
+      </w:pPr>
+      <w:r>
+        <w:rPr>
+          <w:lang w:eastAsia="ru-RU"/>
+        </w:rPr>
+        <w:lastRenderedPageBreak/>
+        <w:t>Выбранные компоненты обеспечивают функциональность и точность измерений в системе датчика нагрузки с передачей данных по шине CAN. Данный выбор основывается на доступности компонентов на рынке, их характеристиках и совместимости друг с другом.</w:t>
       </w:r>
     </w:p>
     <w:p>
@@ -1651,6 +2404,155 @@
     </w:lvl>
   </w:abstractNum>
   <w:abstractNum w:abstractNumId="1" w15:restartNumberingAfterBreak="0">
+    <w:nsid w:val="19DD58F0"/>
+    <w:multiLevelType w:val="multilevel"/>
+    <w:tmpl w:val="58FE88CE"/>
+    <w:lvl w:ilvl="0">
+      <w:start w:val="1"/>
+      <w:numFmt w:val="bullet"/>
+      <w:lvlText w:val=""/>
+      <w:lvlJc w:val="left"/>
+      <w:pPr>
+        <w:tabs>
+          <w:tab w:val="num" w:pos="720"/>
+        </w:tabs>
+        <w:ind w:left="720" w:hanging="360"/>
+      </w:pPr>
+      <w:rPr>
+        <w:rFonts w:ascii="Symbol" w:hAnsi="Symbol" w:hint="default"/>
+        <w:sz w:val="20"/>
+      </w:rPr>
+    </w:lvl>
+    <w:lvl w:ilvl="1">
+      <w:start w:val="1"/>
+      <w:numFmt w:val="bullet"/>
+      <w:lvlText w:val=""/>
+      <w:lvlJc w:val="left"/>
+      <w:pPr>
+        <w:tabs>
+          <w:tab w:val="num" w:pos="1440"/>
+        </w:tabs>
+        <w:ind w:left="1440" w:hanging="360"/>
+      </w:pPr>
+      <w:rPr>
+        <w:rFonts w:ascii="Symbol" w:hAnsi="Symbol" w:hint="default"/>
+        <w:sz w:val="20"/>
+      </w:rPr>
+    </w:lvl>
+    <w:lvl w:ilvl="2" w:tentative="1">
+      <w:start w:val="1"/>
+      <w:numFmt w:val="bullet"/>
+      <w:lvlText w:val=""/>
+      <w:lvlJc w:val="left"/>
+      <w:pPr>
+        <w:tabs>
+          <w:tab w:val="num" w:pos="2160"/>
+        </w:tabs>
+        <w:ind w:left="2160" w:hanging="360"/>
+      </w:pPr>
+      <w:rPr>
+        <w:rFonts w:ascii="Symbol" w:hAnsi="Symbol" w:hint="default"/>
+        <w:sz w:val="20"/>
+      </w:rPr>
+    </w:lvl>
+    <w:lvl w:ilvl="3" w:tentative="1">
+      <w:start w:val="1"/>
+      <w:numFmt w:val="bullet"/>
+      <w:lvlText w:val=""/>
+      <w:lvlJc w:val="left"/>
+      <w:pPr>
+        <w:tabs>
+          <w:tab w:val="num" w:pos="2880"/>
+        </w:tabs>
+        <w:ind w:left="2880" w:hanging="360"/>
+      </w:pPr>
+      <w:rPr>
+        <w:rFonts w:ascii="Symbol" w:hAnsi="Symbol" w:hint="default"/>
+        <w:sz w:val="20"/>
+      </w:rPr>
+    </w:lvl>
+    <w:lvl w:ilvl="4" w:tentative="1">
+      <w:start w:val="1"/>
+      <w:numFmt w:val="bullet"/>
+      <w:lvlText w:val=""/>
+      <w:lvlJc w:val="left"/>
+      <w:pPr>
+        <w:tabs>
+          <w:tab w:val="num" w:pos="3600"/>
+        </w:tabs>
+        <w:ind w:left="3600" w:hanging="360"/>
+      </w:pPr>
+      <w:rPr>
+        <w:rFonts w:ascii="Symbol" w:hAnsi="Symbol" w:hint="default"/>
+        <w:sz w:val="20"/>
+      </w:rPr>
+    </w:lvl>
+    <w:lvl w:ilvl="5" w:tentative="1">
+      <w:start w:val="1"/>
+      <w:numFmt w:val="bullet"/>
+      <w:lvlText w:val=""/>
+      <w:lvlJc w:val="left"/>
+      <w:pPr>
+        <w:tabs>
+          <w:tab w:val="num" w:pos="4320"/>
+        </w:tabs>
+        <w:ind w:left="4320" w:hanging="360"/>
+      </w:pPr>
+      <w:rPr>
+        <w:rFonts w:ascii="Symbol" w:hAnsi="Symbol" w:hint="default"/>
+        <w:sz w:val="20"/>
+      </w:rPr>
+    </w:lvl>
+    <w:lvl w:ilvl="6" w:tentative="1">
+      <w:start w:val="1"/>
+      <w:numFmt w:val="bullet"/>
+      <w:lvlText w:val=""/>
+      <w:lvlJc w:val="left"/>
+      <w:pPr>
+        <w:tabs>
+          <w:tab w:val="num" w:pos="5040"/>
+        </w:tabs>
+        <w:ind w:left="5040" w:hanging="360"/>
+      </w:pPr>
+      <w:rPr>
+        <w:rFonts w:ascii="Symbol" w:hAnsi="Symbol" w:hint="default"/>
+        <w:sz w:val="20"/>
+      </w:rPr>
+    </w:lvl>
+    <w:lvl w:ilvl="7" w:tentative="1">
+      <w:start w:val="1"/>
+      <w:numFmt w:val="bullet"/>
+      <w:lvlText w:val=""/>
+      <w:lvlJc w:val="left"/>
+      <w:pPr>
+        <w:tabs>
+          <w:tab w:val="num" w:pos="5760"/>
+        </w:tabs>
+        <w:ind w:left="5760" w:hanging="360"/>
+      </w:pPr>
+      <w:rPr>
+        <w:rFonts w:ascii="Symbol" w:hAnsi="Symbol" w:hint="default"/>
+        <w:sz w:val="20"/>
+      </w:rPr>
+    </w:lvl>
+    <w:lvl w:ilvl="8" w:tentative="1">
+      <w:start w:val="1"/>
+      <w:numFmt w:val="bullet"/>
+      <w:lvlText w:val=""/>
+      <w:lvlJc w:val="left"/>
+      <w:pPr>
+        <w:tabs>
+          <w:tab w:val="num" w:pos="6480"/>
+        </w:tabs>
+        <w:ind w:left="6480" w:hanging="360"/>
+      </w:pPr>
+      <w:rPr>
+        <w:rFonts w:ascii="Symbol" w:hAnsi="Symbol" w:hint="default"/>
+        <w:sz w:val="20"/>
+      </w:rPr>
+    </w:lvl>
+  </w:abstractNum>
+  <w:abstractNum w:abstractNumId="2" w15:restartNumberingAfterBreak="0">
     <w:nsid w:val="1F467391"/>
     <w:multiLevelType w:val="multilevel"/>
     <w:tmpl w:val="880A8F7C"/>
@@ -1799,7 +2701,245 @@
       </w:rPr>
     </w:lvl>
   </w:abstractNum>
-  <w:abstractNum w:abstractNumId="2" w15:restartNumberingAfterBreak="0">
+  <w:abstractNum w:abstractNumId="3" w15:restartNumberingAfterBreak="0">
+    <w:nsid w:val="294339C1"/>
+    <w:multiLevelType w:val="hybridMultilevel"/>
+    <w:tmpl w:val="61768734"/>
+    <w:lvl w:ilvl="0" w:tplc="7D280BA0">
+      <w:start w:val="1"/>
+      <w:numFmt w:val="decimal"/>
+      <w:lvlText w:val="%1."/>
+      <w:lvlJc w:val="left"/>
+      <w:pPr>
+        <w:ind w:left="1068" w:hanging="360"/>
+      </w:pPr>
+      <w:rPr>
+        <w:rFonts w:hint="default"/>
+      </w:rPr>
+    </w:lvl>
+    <w:lvl w:ilvl="1" w:tplc="04190019" w:tentative="1">
+      <w:start w:val="1"/>
+      <w:numFmt w:val="lowerLetter"/>
+      <w:lvlText w:val="%2."/>
+      <w:lvlJc w:val="left"/>
+      <w:pPr>
+        <w:ind w:left="1788" w:hanging="360"/>
+      </w:pPr>
+    </w:lvl>
+    <w:lvl w:ilvl="2" w:tplc="0419001B" w:tentative="1">
+      <w:start w:val="1"/>
+      <w:numFmt w:val="lowerRoman"/>
+      <w:lvlText w:val="%3."/>
+      <w:lvlJc w:val="right"/>
+      <w:pPr>
+        <w:ind w:left="2508" w:hanging="180"/>
+      </w:pPr>
+    </w:lvl>
+    <w:lvl w:ilvl="3" w:tplc="0419000F" w:tentative="1">
+      <w:start w:val="1"/>
+      <w:numFmt w:val="decimal"/>
+      <w:lvlText w:val="%4."/>
+      <w:lvlJc w:val="left"/>
+      <w:pPr>
+        <w:ind w:left="3228" w:hanging="360"/>
+      </w:pPr>
+    </w:lvl>
+    <w:lvl w:ilvl="4" w:tplc="04190019" w:tentative="1">
+      <w:start w:val="1"/>
+      <w:numFmt w:val="lowerLetter"/>
+      <w:lvlText w:val="%5."/>
+      <w:lvlJc w:val="left"/>
+      <w:pPr>
+        <w:ind w:left="3948" w:hanging="360"/>
+      </w:pPr>
+    </w:lvl>
+    <w:lvl w:ilvl="5" w:tplc="0419001B" w:tentative="1">
+      <w:start w:val="1"/>
+      <w:numFmt w:val="lowerRoman"/>
+      <w:lvlText w:val="%6."/>
+      <w:lvlJc w:val="right"/>
+      <w:pPr>
+        <w:ind w:left="4668" w:hanging="180"/>
+      </w:pPr>
+    </w:lvl>
+    <w:lvl w:ilvl="6" w:tplc="0419000F" w:tentative="1">
+      <w:start w:val="1"/>
+      <w:numFmt w:val="decimal"/>
+      <w:lvlText w:val="%7."/>
+      <w:lvlJc w:val="left"/>
+      <w:pPr>
+        <w:ind w:left="5388" w:hanging="360"/>
+      </w:pPr>
+    </w:lvl>
+    <w:lvl w:ilvl="7" w:tplc="04190019" w:tentative="1">
+      <w:start w:val="1"/>
+      <w:numFmt w:val="lowerLetter"/>
+      <w:lvlText w:val="%8."/>
+      <w:lvlJc w:val="left"/>
+      <w:pPr>
+        <w:ind w:left="6108" w:hanging="360"/>
+      </w:pPr>
+    </w:lvl>
+    <w:lvl w:ilvl="8" w:tplc="0419001B" w:tentative="1">
+      <w:start w:val="1"/>
+      <w:numFmt w:val="lowerRoman"/>
+      <w:lvlText w:val="%9."/>
+      <w:lvlJc w:val="right"/>
+      <w:pPr>
+        <w:ind w:left="6828" w:hanging="180"/>
+      </w:pPr>
+    </w:lvl>
+  </w:abstractNum>
+  <w:abstractNum w:abstractNumId="4" w15:restartNumberingAfterBreak="0">
+    <w:nsid w:val="2F9E7958"/>
+    <w:multiLevelType w:val="multilevel"/>
+    <w:tmpl w:val="C92880A8"/>
+    <w:lvl w:ilvl="0">
+      <w:start w:val="1"/>
+      <w:numFmt w:val="bullet"/>
+      <w:lvlText w:val=""/>
+      <w:lvlJc w:val="left"/>
+      <w:pPr>
+        <w:tabs>
+          <w:tab w:val="num" w:pos="720"/>
+        </w:tabs>
+        <w:ind w:left="720" w:hanging="360"/>
+      </w:pPr>
+      <w:rPr>
+        <w:rFonts w:ascii="Symbol" w:hAnsi="Symbol" w:hint="default"/>
+        <w:sz w:val="20"/>
+      </w:rPr>
+    </w:lvl>
+    <w:lvl w:ilvl="1" w:tentative="1">
+      <w:start w:val="1"/>
+      <w:numFmt w:val="bullet"/>
+      <w:lvlText w:val=""/>
+      <w:lvlJc w:val="left"/>
+      <w:pPr>
+        <w:tabs>
+          <w:tab w:val="num" w:pos="1440"/>
+        </w:tabs>
+        <w:ind w:left="1440" w:hanging="360"/>
+      </w:pPr>
+      <w:rPr>
+        <w:rFonts w:ascii="Symbol" w:hAnsi="Symbol" w:hint="default"/>
+        <w:sz w:val="20"/>
+      </w:rPr>
+    </w:lvl>
+    <w:lvl w:ilvl="2" w:tentative="1">
+      <w:start w:val="1"/>
+      <w:numFmt w:val="bullet"/>
+      <w:lvlText w:val=""/>
+      <w:lvlJc w:val="left"/>
+      <w:pPr>
+        <w:tabs>
+          <w:tab w:val="num" w:pos="2160"/>
+        </w:tabs>
+        <w:ind w:left="2160" w:hanging="360"/>
+      </w:pPr>
+      <w:rPr>
+        <w:rFonts w:ascii="Symbol" w:hAnsi="Symbol" w:hint="default"/>
+        <w:sz w:val="20"/>
+      </w:rPr>
+    </w:lvl>
+    <w:lvl w:ilvl="3" w:tentative="1">
+      <w:start w:val="1"/>
+      <w:numFmt w:val="bullet"/>
+      <w:lvlText w:val=""/>
+      <w:lvlJc w:val="left"/>
+      <w:pPr>
+        <w:tabs>
+          <w:tab w:val="num" w:pos="2880"/>
+        </w:tabs>
+        <w:ind w:left="2880" w:hanging="360"/>
+      </w:pPr>
+      <w:rPr>
+        <w:rFonts w:ascii="Symbol" w:hAnsi="Symbol" w:hint="default"/>
+        <w:sz w:val="20"/>
+      </w:rPr>
+    </w:lvl>
+    <w:lvl w:ilvl="4" w:tentative="1">
+      <w:start w:val="1"/>
+      <w:numFmt w:val="bullet"/>
+      <w:lvlText w:val=""/>
+      <w:lvlJc w:val="left"/>
+      <w:pPr>
+        <w:tabs>
+          <w:tab w:val="num" w:pos="3600"/>
+        </w:tabs>
+        <w:ind w:left="3600" w:hanging="360"/>
+      </w:pPr>
+      <w:rPr>
+        <w:rFonts w:ascii="Symbol" w:hAnsi="Symbol" w:hint="default"/>
+        <w:sz w:val="20"/>
+      </w:rPr>
+    </w:lvl>
+    <w:lvl w:ilvl="5" w:tentative="1">
+      <w:start w:val="1"/>
+      <w:numFmt w:val="bullet"/>
+      <w:lvlText w:val=""/>
+      <w:lvlJc w:val="left"/>
+      <w:pPr>
+        <w:tabs>
+          <w:tab w:val="num" w:pos="4320"/>
+        </w:tabs>
+        <w:ind w:left="4320" w:hanging="360"/>
+      </w:pPr>
+      <w:rPr>
+        <w:rFonts w:ascii="Symbol" w:hAnsi="Symbol" w:hint="default"/>
+        <w:sz w:val="20"/>
+      </w:rPr>
+    </w:lvl>
+    <w:lvl w:ilvl="6" w:tentative="1">
+      <w:start w:val="1"/>
+      <w:numFmt w:val="bullet"/>
+      <w:lvlText w:val=""/>
+      <w:lvlJc w:val="left"/>
+      <w:pPr>
+        <w:tabs>
+          <w:tab w:val="num" w:pos="5040"/>
+        </w:tabs>
+        <w:ind w:left="5040" w:hanging="360"/>
+      </w:pPr>
+      <w:rPr>
+        <w:rFonts w:ascii="Symbol" w:hAnsi="Symbol" w:hint="default"/>
+        <w:sz w:val="20"/>
+      </w:rPr>
+    </w:lvl>
+    <w:lvl w:ilvl="7" w:tentative="1">
+      <w:start w:val="1"/>
+      <w:numFmt w:val="bullet"/>
+      <w:lvlText w:val=""/>
+      <w:lvlJc w:val="left"/>
+      <w:pPr>
+        <w:tabs>
+          <w:tab w:val="num" w:pos="5760"/>
+        </w:tabs>
+        <w:ind w:left="5760" w:hanging="360"/>
+      </w:pPr>
+      <w:rPr>
+        <w:rFonts w:ascii="Symbol" w:hAnsi="Symbol" w:hint="default"/>
+        <w:sz w:val="20"/>
+      </w:rPr>
+    </w:lvl>
+    <w:lvl w:ilvl="8" w:tentative="1">
+      <w:start w:val="1"/>
+      <w:numFmt w:val="bullet"/>
+      <w:lvlText w:val=""/>
+      <w:lvlJc w:val="left"/>
+      <w:pPr>
+        <w:tabs>
+          <w:tab w:val="num" w:pos="6480"/>
+        </w:tabs>
+        <w:ind w:left="6480" w:hanging="360"/>
+      </w:pPr>
+      <w:rPr>
+        <w:rFonts w:ascii="Symbol" w:hAnsi="Symbol" w:hint="default"/>
+        <w:sz w:val="20"/>
+      </w:rPr>
+    </w:lvl>
+  </w:abstractNum>
+  <w:abstractNum w:abstractNumId="5" w15:restartNumberingAfterBreak="0">
     <w:nsid w:val="316B0AA1"/>
     <w:multiLevelType w:val="hybridMultilevel"/>
     <w:tmpl w:val="E206AFFC"/>
@@ -1885,7 +3025,7 @@
       </w:pPr>
     </w:lvl>
   </w:abstractNum>
-  <w:abstractNum w:abstractNumId="3" w15:restartNumberingAfterBreak="0">
+  <w:abstractNum w:abstractNumId="6" w15:restartNumberingAfterBreak="0">
     <w:nsid w:val="33852E3E"/>
     <w:multiLevelType w:val="hybridMultilevel"/>
     <w:tmpl w:val="8FE0F088"/>
@@ -1998,7 +3138,269 @@
       </w:rPr>
     </w:lvl>
   </w:abstractNum>
-  <w:abstractNum w:abstractNumId="4" w15:restartNumberingAfterBreak="0">
+  <w:abstractNum w:abstractNumId="7" w15:restartNumberingAfterBreak="0">
+    <w:nsid w:val="3D830F08"/>
+    <w:multiLevelType w:val="hybridMultilevel"/>
+    <w:tmpl w:val="A65821CE"/>
+    <w:lvl w:ilvl="0" w:tplc="04190001">
+      <w:start w:val="1"/>
+      <w:numFmt w:val="bullet"/>
+      <w:lvlText w:val=""/>
+      <w:lvlJc w:val="left"/>
+      <w:pPr>
+        <w:ind w:left="1428" w:hanging="360"/>
+      </w:pPr>
+      <w:rPr>
+        <w:rFonts w:ascii="Symbol" w:hAnsi="Symbol" w:hint="default"/>
+      </w:rPr>
+    </w:lvl>
+    <w:lvl w:ilvl="1" w:tplc="04190003" w:tentative="1">
+      <w:start w:val="1"/>
+      <w:numFmt w:val="bullet"/>
+      <w:lvlText w:val="o"/>
+      <w:lvlJc w:val="left"/>
+      <w:pPr>
+        <w:ind w:left="2148" w:hanging="360"/>
+      </w:pPr>
+      <w:rPr>
+        <w:rFonts w:ascii="Courier New" w:hAnsi="Courier New" w:cs="Courier New" w:hint="default"/>
+      </w:rPr>
+    </w:lvl>
+    <w:lvl w:ilvl="2" w:tplc="04190005" w:tentative="1">
+      <w:start w:val="1"/>
+      <w:numFmt w:val="bullet"/>
+      <w:lvlText w:val=""/>
+      <w:lvlJc w:val="left"/>
+      <w:pPr>
+        <w:ind w:left="2868" w:hanging="360"/>
+      </w:pPr>
+      <w:rPr>
+        <w:rFonts w:ascii="Wingdings" w:hAnsi="Wingdings" w:hint="default"/>
+      </w:rPr>
+    </w:lvl>
+    <w:lvl w:ilvl="3" w:tplc="04190001" w:tentative="1">
+      <w:start w:val="1"/>
+      <w:numFmt w:val="bullet"/>
+      <w:lvlText w:val=""/>
+      <w:lvlJc w:val="left"/>
+      <w:pPr>
+        <w:ind w:left="3588" w:hanging="360"/>
+      </w:pPr>
+      <w:rPr>
+        <w:rFonts w:ascii="Symbol" w:hAnsi="Symbol" w:hint="default"/>
+      </w:rPr>
+    </w:lvl>
+    <w:lvl w:ilvl="4" w:tplc="04190003" w:tentative="1">
+      <w:start w:val="1"/>
+      <w:numFmt w:val="bullet"/>
+      <w:lvlText w:val="o"/>
+      <w:lvlJc w:val="left"/>
+      <w:pPr>
+        <w:ind w:left="4308" w:hanging="360"/>
+      </w:pPr>
+      <w:rPr>
+        <w:rFonts w:ascii="Courier New" w:hAnsi="Courier New" w:cs="Courier New" w:hint="default"/>
+      </w:rPr>
+    </w:lvl>
+    <w:lvl w:ilvl="5" w:tplc="04190005" w:tentative="1">
+      <w:start w:val="1"/>
+      <w:numFmt w:val="bullet"/>
+      <w:lvlText w:val=""/>
+      <w:lvlJc w:val="left"/>
+      <w:pPr>
+        <w:ind w:left="5028" w:hanging="360"/>
+      </w:pPr>
+      <w:rPr>
+        <w:rFonts w:ascii="Wingdings" w:hAnsi="Wingdings" w:hint="default"/>
+      </w:rPr>
+    </w:lvl>
+    <w:lvl w:ilvl="6" w:tplc="04190001" w:tentative="1">
+      <w:start w:val="1"/>
+      <w:numFmt w:val="bullet"/>
+      <w:lvlText w:val=""/>
+      <w:lvlJc w:val="left"/>
+      <w:pPr>
+        <w:ind w:left="5748" w:hanging="360"/>
+      </w:pPr>
+      <w:rPr>
+        <w:rFonts w:ascii="Symbol" w:hAnsi="Symbol" w:hint="default"/>
+      </w:rPr>
+    </w:lvl>
+    <w:lvl w:ilvl="7" w:tplc="04190003" w:tentative="1">
+      <w:start w:val="1"/>
+      <w:numFmt w:val="bullet"/>
+      <w:lvlText w:val="o"/>
+      <w:lvlJc w:val="left"/>
+      <w:pPr>
+        <w:ind w:left="6468" w:hanging="360"/>
+      </w:pPr>
+      <w:rPr>
+        <w:rFonts w:ascii="Courier New" w:hAnsi="Courier New" w:cs="Courier New" w:hint="default"/>
+      </w:rPr>
+    </w:lvl>
+    <w:lvl w:ilvl="8" w:tplc="04190005" w:tentative="1">
+      <w:start w:val="1"/>
+      <w:numFmt w:val="bullet"/>
+      <w:lvlText w:val=""/>
+      <w:lvlJc w:val="left"/>
+      <w:pPr>
+        <w:ind w:left="7188" w:hanging="360"/>
+      </w:pPr>
+      <w:rPr>
+        <w:rFonts w:ascii="Wingdings" w:hAnsi="Wingdings" w:hint="default"/>
+      </w:rPr>
+    </w:lvl>
+  </w:abstractNum>
+  <w:abstractNum w:abstractNumId="8" w15:restartNumberingAfterBreak="0">
+    <w:nsid w:val="51FB61A1"/>
+    <w:multiLevelType w:val="multilevel"/>
+    <w:tmpl w:val="71D09CF2"/>
+    <w:lvl w:ilvl="0">
+      <w:start w:val="1"/>
+      <w:numFmt w:val="bullet"/>
+      <w:lvlText w:val=""/>
+      <w:lvlJc w:val="left"/>
+      <w:pPr>
+        <w:tabs>
+          <w:tab w:val="num" w:pos="720"/>
+        </w:tabs>
+        <w:ind w:left="720" w:hanging="360"/>
+      </w:pPr>
+      <w:rPr>
+        <w:rFonts w:ascii="Symbol" w:hAnsi="Symbol" w:hint="default"/>
+        <w:sz w:val="20"/>
+      </w:rPr>
+    </w:lvl>
+    <w:lvl w:ilvl="1" w:tentative="1">
+      <w:start w:val="1"/>
+      <w:numFmt w:val="bullet"/>
+      <w:lvlText w:val=""/>
+      <w:lvlJc w:val="left"/>
+      <w:pPr>
+        <w:tabs>
+          <w:tab w:val="num" w:pos="1440"/>
+        </w:tabs>
+        <w:ind w:left="1440" w:hanging="360"/>
+      </w:pPr>
+      <w:rPr>
+        <w:rFonts w:ascii="Symbol" w:hAnsi="Symbol" w:hint="default"/>
+        <w:sz w:val="20"/>
+      </w:rPr>
+    </w:lvl>
+    <w:lvl w:ilvl="2" w:tentative="1">
+      <w:start w:val="1"/>
+      <w:numFmt w:val="bullet"/>
+      <w:lvlText w:val=""/>
+      <w:lvlJc w:val="left"/>
+      <w:pPr>
+        <w:tabs>
+          <w:tab w:val="num" w:pos="2160"/>
+        </w:tabs>
+        <w:ind w:left="2160" w:hanging="360"/>
+      </w:pPr>
+      <w:rPr>
+        <w:rFonts w:ascii="Symbol" w:hAnsi="Symbol" w:hint="default"/>
+        <w:sz w:val="20"/>
+      </w:rPr>
+    </w:lvl>
+    <w:lvl w:ilvl="3" w:tentative="1">
+      <w:start w:val="1"/>
+      <w:numFmt w:val="bullet"/>
+      <w:lvlText w:val=""/>
+      <w:lvlJc w:val="left"/>
+      <w:pPr>
+        <w:tabs>
+          <w:tab w:val="num" w:pos="2880"/>
+        </w:tabs>
+        <w:ind w:left="2880" w:hanging="360"/>
+      </w:pPr>
+      <w:rPr>
+        <w:rFonts w:ascii="Symbol" w:hAnsi="Symbol" w:hint="default"/>
+        <w:sz w:val="20"/>
+      </w:rPr>
+    </w:lvl>
+    <w:lvl w:ilvl="4" w:tentative="1">
+      <w:start w:val="1"/>
+      <w:numFmt w:val="bullet"/>
+      <w:lvlText w:val=""/>
+      <w:lvlJc w:val="left"/>
+      <w:pPr>
+        <w:tabs>
+          <w:tab w:val="num" w:pos="3600"/>
+        </w:tabs>
+        <w:ind w:left="3600" w:hanging="360"/>
+      </w:pPr>
+      <w:rPr>
+        <w:rFonts w:ascii="Symbol" w:hAnsi="Symbol" w:hint="default"/>
+        <w:sz w:val="20"/>
+      </w:rPr>
+    </w:lvl>
+    <w:lvl w:ilvl="5" w:tentative="1">
+      <w:start w:val="1"/>
+      <w:numFmt w:val="bullet"/>
+      <w:lvlText w:val=""/>
+      <w:lvlJc w:val="left"/>
+      <w:pPr>
+        <w:tabs>
+          <w:tab w:val="num" w:pos="4320"/>
+        </w:tabs>
+        <w:ind w:left="4320" w:hanging="360"/>
+      </w:pPr>
+      <w:rPr>
+        <w:rFonts w:ascii="Symbol" w:hAnsi="Symbol" w:hint="default"/>
+        <w:sz w:val="20"/>
+      </w:rPr>
+    </w:lvl>
+    <w:lvl w:ilvl="6" w:tentative="1">
+      <w:start w:val="1"/>
+      <w:numFmt w:val="bullet"/>
+      <w:lvlText w:val=""/>
+      <w:lvlJc w:val="left"/>
+      <w:pPr>
+        <w:tabs>
+          <w:tab w:val="num" w:pos="5040"/>
+        </w:tabs>
+        <w:ind w:left="5040" w:hanging="360"/>
+      </w:pPr>
+      <w:rPr>
+        <w:rFonts w:ascii="Symbol" w:hAnsi="Symbol" w:hint="default"/>
+        <w:sz w:val="20"/>
+      </w:rPr>
+    </w:lvl>
+    <w:lvl w:ilvl="7" w:tentative="1">
+      <w:start w:val="1"/>
+      <w:numFmt w:val="bullet"/>
+      <w:lvlText w:val=""/>
+      <w:lvlJc w:val="left"/>
+      <w:pPr>
+        <w:tabs>
+          <w:tab w:val="num" w:pos="5760"/>
+        </w:tabs>
+        <w:ind w:left="5760" w:hanging="360"/>
+      </w:pPr>
+      <w:rPr>
+        <w:rFonts w:ascii="Symbol" w:hAnsi="Symbol" w:hint="default"/>
+        <w:sz w:val="20"/>
+      </w:rPr>
+    </w:lvl>
+    <w:lvl w:ilvl="8" w:tentative="1">
+      <w:start w:val="1"/>
+      <w:numFmt w:val="bullet"/>
+      <w:lvlText w:val=""/>
+      <w:lvlJc w:val="left"/>
+      <w:pPr>
+        <w:tabs>
+          <w:tab w:val="num" w:pos="6480"/>
+        </w:tabs>
+        <w:ind w:left="6480" w:hanging="360"/>
+      </w:pPr>
+      <w:rPr>
+        <w:rFonts w:ascii="Symbol" w:hAnsi="Symbol" w:hint="default"/>
+        <w:sz w:val="20"/>
+      </w:rPr>
+    </w:lvl>
+  </w:abstractNum>
+  <w:abstractNum w:abstractNumId="9" w15:restartNumberingAfterBreak="0">
     <w:nsid w:val="6A26137C"/>
     <w:multiLevelType w:val="multilevel"/>
     <w:tmpl w:val="5BD80928"/>
@@ -2111,7 +3513,7 @@
       </w:pPr>
     </w:lvl>
   </w:abstractNum>
-  <w:abstractNum w:abstractNumId="5" w15:restartNumberingAfterBreak="0">
+  <w:abstractNum w:abstractNumId="10" w15:restartNumberingAfterBreak="0">
     <w:nsid w:val="73636159"/>
     <w:multiLevelType w:val="multilevel"/>
     <w:tmpl w:val="AA4A512C"/>
@@ -2261,21 +3663,36 @@
     </w:lvl>
   </w:abstractNum>
   <w:num w:numId="1">
-    <w:abstractNumId w:val="4"/>
+    <w:abstractNumId w:val="9"/>
   </w:num>
   <w:num w:numId="2">
-    <w:abstractNumId w:val="2"/>
+    <w:abstractNumId w:val="5"/>
   </w:num>
   <w:num w:numId="3">
-    <w:abstractNumId w:val="5"/>
+    <w:abstractNumId w:val="10"/>
   </w:num>
   <w:num w:numId="4">
     <w:abstractNumId w:val="0"/>
   </w:num>
   <w:num w:numId="5">
+    <w:abstractNumId w:val="2"/>
+  </w:num>
+  <w:num w:numId="6">
+    <w:abstractNumId w:val="6"/>
+  </w:num>
+  <w:num w:numId="7">
+    <w:abstractNumId w:val="8"/>
+  </w:num>
+  <w:num w:numId="8">
+    <w:abstractNumId w:val="4"/>
+  </w:num>
+  <w:num w:numId="9">
     <w:abstractNumId w:val="1"/>
   </w:num>
-  <w:num w:numId="6">
+  <w:num w:numId="10">
+    <w:abstractNumId w:val="7"/>
+  </w:num>
+  <w:num w:numId="11">
     <w:abstractNumId w:val="3"/>
   </w:num>
 </w:numbering>
@@ -2764,6 +4181,17 @@
       <w:u w:val="single"/>
     </w:rPr>
   </w:style>
+  <w:style w:type="character" w:styleId="a5">
+    <w:name w:val="Strong"/>
+    <w:basedOn w:val="a0"/>
+    <w:uiPriority w:val="22"/>
+    <w:qFormat/>
+    <w:rsid w:val="00127D18"/>
+    <w:rPr>
+      <w:b/>
+      <w:bCs/>
+    </w:rPr>
+  </w:style>
 </w:styles>
 </file>
 

</xml_diff>

<commit_message>
refactror punkt harware item selection
</commit_message>
<xml_diff>
--- a/Разработка программного обеспечения датчика нагрузки с передачей данных по шине CAN.docx
+++ b/Разработка программного обеспечения датчика нагрузки с передачей данных по шине CAN.docx
@@ -443,13 +443,21 @@
         <w:rPr>
           <w:lang w:eastAsia="ru-RU"/>
         </w:rPr>
-        <w:t xml:space="preserve"> Результатом работы будет готовое программное обеспечение, способное эффективно</w:t>
-      </w:r>
-      <w:r>
-        <w:rPr>
-          <w:lang w:eastAsia="ru-RU"/>
-        </w:rPr>
-        <w:t xml:space="preserve"> обрабатывать и</w:t>
+        <w:t xml:space="preserve"> Результатом работы будет готовое программное обеспечение, способное</w:t>
+      </w:r>
+      <w:r>
+        <w:rPr>
+          <w:lang w:eastAsia="ru-RU"/>
+        </w:rPr>
+        <w:t xml:space="preserve"> </w:t>
+      </w:r>
+      <w:bookmarkStart w:id="0" w:name="_GoBack"/>
+      <w:bookmarkEnd w:id="0"/>
+      <w:r>
+        <w:rPr>
+          <w:lang w:eastAsia="ru-RU"/>
+        </w:rPr>
+        <w:t>обрабатывать и</w:t>
       </w:r>
       <w:r>
         <w:rPr>
@@ -1618,7 +1626,25 @@
         <w:rPr>
           <w:lang w:eastAsia="ru-RU"/>
         </w:rPr>
-        <w:t xml:space="preserve">Функциональность: Каждый компонент должен выполнять свою функцию в системе. </w:t>
+        <w:t>Ф</w:t>
+      </w:r>
+      <w:r>
+        <w:rPr>
+          <w:lang w:eastAsia="ru-RU"/>
+        </w:rPr>
+        <w:t xml:space="preserve">ункциональность: </w:t>
+      </w:r>
+      <w:r>
+        <w:rPr>
+          <w:lang w:eastAsia="ru-RU"/>
+        </w:rPr>
+        <w:t>к</w:t>
+      </w:r>
+      <w:r>
+        <w:rPr>
+          <w:lang w:eastAsia="ru-RU"/>
+        </w:rPr>
+        <w:t xml:space="preserve">аждый компонент должен выполнять свою функцию в системе. </w:t>
       </w:r>
     </w:p>
     <w:p>
@@ -1638,7 +1664,25 @@
         <w:rPr>
           <w:lang w:eastAsia="ru-RU"/>
         </w:rPr>
-        <w:t xml:space="preserve">Совместимость: Компоненты должны быть совместимы между собой и с другими элементами системы. </w:t>
+        <w:t>С</w:t>
+      </w:r>
+      <w:r>
+        <w:rPr>
+          <w:lang w:eastAsia="ru-RU"/>
+        </w:rPr>
+        <w:t xml:space="preserve">овместимость: </w:t>
+      </w:r>
+      <w:r>
+        <w:rPr>
+          <w:lang w:eastAsia="ru-RU"/>
+        </w:rPr>
+        <w:t xml:space="preserve">компоненты </w:t>
+      </w:r>
+      <w:r>
+        <w:rPr>
+          <w:lang w:eastAsia="ru-RU"/>
+        </w:rPr>
+        <w:t xml:space="preserve">должны быть совместимы между собой и с другими элементами системы. </w:t>
       </w:r>
     </w:p>
     <w:p>
@@ -1658,7 +1702,25 @@
         <w:rPr>
           <w:lang w:eastAsia="ru-RU"/>
         </w:rPr>
-        <w:t>Надежность: Компоненты должны быть надежными и обеспечивать стабильную работу системы в течение длительного времени.</w:t>
+        <w:t>Н</w:t>
+      </w:r>
+      <w:r>
+        <w:rPr>
+          <w:lang w:eastAsia="ru-RU"/>
+        </w:rPr>
+        <w:t xml:space="preserve">адежность: </w:t>
+      </w:r>
+      <w:r>
+        <w:rPr>
+          <w:lang w:eastAsia="ru-RU"/>
+        </w:rPr>
+        <w:t xml:space="preserve">компоненты </w:t>
+      </w:r>
+      <w:r>
+        <w:rPr>
+          <w:lang w:eastAsia="ru-RU"/>
+        </w:rPr>
+        <w:t>должны быть надежными и обеспечивать стабильную работу системы в течение длительного времени.</w:t>
       </w:r>
     </w:p>
     <w:p>
@@ -1678,7 +1740,13 @@
         <w:rPr>
           <w:lang w:eastAsia="ru-RU"/>
         </w:rPr>
-        <w:t xml:space="preserve">Цена: Цена компонентов также является важным фактором при выборе. </w:t>
+        <w:t>Стоимость</w:t>
+      </w:r>
+      <w:r>
+        <w:rPr>
+          <w:lang w:eastAsia="ru-RU"/>
+        </w:rPr>
+        <w:t xml:space="preserve">: также является важным фактором при выборе. </w:t>
       </w:r>
     </w:p>
     <w:p>
@@ -1698,18 +1766,37 @@
         <w:rPr>
           <w:lang w:eastAsia="ru-RU"/>
         </w:rPr>
-        <w:t>Доступность: Компоненты должны быть легко доступными для приобретения и поддержки.</w:t>
-      </w:r>
-    </w:p>
-    <w:p>
-      <w:pPr>
-        <w:rPr>
-          <w:lang w:eastAsia="ru-RU"/>
-        </w:rPr>
-      </w:pPr>
-    </w:p>
-    <w:p>
-      <w:pPr>
+        <w:t>Д</w:t>
+      </w:r>
+      <w:r>
+        <w:rPr>
+          <w:lang w:eastAsia="ru-RU"/>
+        </w:rPr>
+        <w:t xml:space="preserve">оступность: </w:t>
+      </w:r>
+      <w:r>
+        <w:rPr>
+          <w:lang w:eastAsia="ru-RU"/>
+        </w:rPr>
+        <w:t xml:space="preserve">компоненты </w:t>
+      </w:r>
+      <w:r>
+        <w:rPr>
+          <w:lang w:eastAsia="ru-RU"/>
+        </w:rPr>
+        <w:t>должны быть легко доступными для приобретения и поддержки.</w:t>
+      </w:r>
+    </w:p>
+    <w:p>
+      <w:pPr>
+        <w:rPr>
+          <w:lang w:eastAsia="ru-RU"/>
+        </w:rPr>
+      </w:pPr>
+    </w:p>
+    <w:p>
+      <w:pPr>
+        <w:ind w:firstLine="426"/>
         <w:rPr>
           <w:lang w:eastAsia="ru-RU"/>
         </w:rPr>
@@ -1742,13 +1829,7 @@
         <w:rPr>
           <w:lang w:eastAsia="ru-RU"/>
         </w:rPr>
-        <w:t xml:space="preserve"> </w:t>
-      </w:r>
-      <w:r>
-        <w:rPr>
-          <w:lang w:eastAsia="ru-RU"/>
-        </w:rPr>
-        <w:t>следующие</w:t>
+        <w:t xml:space="preserve"> следующие</w:t>
       </w:r>
       <w:r>
         <w:rPr>
@@ -1786,7 +1867,13 @@
         <w:rPr>
           <w:lang w:eastAsia="ru-RU"/>
         </w:rPr>
-        <w:t>Микроконтроллер STM32F103C8T6 был выбран в качестве основного контроллера для датчика нагрузки. Он обладает высокой производительностью</w:t>
+        <w:t>м</w:t>
+      </w:r>
+      <w:r>
+        <w:rPr>
+          <w:lang w:eastAsia="ru-RU"/>
+        </w:rPr>
+        <w:t>икроконтроллер STM32F103C8T6 был выбран в качестве основного контроллера для датчика нагрузки. Он обладает высокой производительностью</w:t>
       </w:r>
       <w:r>
         <w:rPr>
@@ -1804,13 +1891,31 @@
         <w:rPr>
           <w:lang w:eastAsia="ru-RU"/>
         </w:rPr>
+        <w:t>, имеет низкую стоимость и широкое распространение</w:t>
+      </w:r>
+      <w:r>
+        <w:rPr>
+          <w:lang w:eastAsia="ru-RU"/>
+        </w:rPr>
         <w:t>. П</w:t>
       </w:r>
       <w:r>
         <w:rPr>
           <w:lang w:eastAsia="ru-RU"/>
         </w:rPr>
-        <w:t>редоставляет широкие возможности для обработки и передачи данных по шине CAN. оснащен процессором ARM Cortex-M3</w:t>
+        <w:t>редоставляет возможности для обработки и передачи данных по шине CAN</w:t>
+      </w:r>
+      <w:r>
+        <w:rPr>
+          <w:lang w:eastAsia="ru-RU"/>
+        </w:rPr>
+        <w:t>,</w:t>
+      </w:r>
+      <w:r>
+        <w:rPr>
+          <w:lang w:eastAsia="ru-RU"/>
+        </w:rPr>
+        <w:t xml:space="preserve"> оснащен процессором ARM Cortex-M3</w:t>
       </w:r>
       <w:r>
         <w:rPr>
@@ -1869,7 +1974,7 @@
           <w:sz w:val="28"/>
           <w:szCs w:val="28"/>
         </w:rPr>
-        <w:t xml:space="preserve">Датчик температуры: Датчик температуры TC1047AVNBTR необходим для измерения температуры окружающей среды. Он </w:t>
+        <w:t xml:space="preserve">Датчик температуры: </w:t>
       </w:r>
       <w:r>
         <w:rPr>
@@ -1879,7 +1984,7 @@
           <w:sz w:val="28"/>
           <w:szCs w:val="28"/>
         </w:rPr>
-        <w:t>предоставляет возможность</w:t>
+        <w:t>д</w:t>
       </w:r>
       <w:r>
         <w:rPr>
@@ -1889,7 +1994,7 @@
           <w:sz w:val="28"/>
           <w:szCs w:val="28"/>
         </w:rPr>
-        <w:t xml:space="preserve"> для коррекции показаний нагрузки при изменении температуры. Данный датчик обеспечивает высокую точность измерений и способен работать в широком диапазоне температур</w:t>
+        <w:t xml:space="preserve">атчик температуры TC1047AVNBTR необходим для измерения температуры окружающей среды. Он </w:t>
       </w:r>
       <w:r>
         <w:rPr>
@@ -1899,7 +2004,7 @@
           <w:sz w:val="28"/>
           <w:szCs w:val="28"/>
         </w:rPr>
-        <w:t xml:space="preserve"> </w:t>
+        <w:t>необходим</w:t>
       </w:r>
       <w:r>
         <w:rPr>
@@ -1909,7 +2014,7 @@
           <w:sz w:val="28"/>
           <w:szCs w:val="28"/>
         </w:rPr>
-        <w:t>(</w:t>
+        <w:t xml:space="preserve"> для коррекции показаний нагрузки при изменении температуры. Данный датчик обеспечивает высокую точность измерений и способен работать в широком диапазоне температур</w:t>
       </w:r>
       <w:r>
         <w:rPr>
@@ -1919,9 +2024,8 @@
           <w:sz w:val="28"/>
           <w:szCs w:val="28"/>
         </w:rPr>
-        <w:t>-40°</w:t>
-      </w:r>
-      <w:proofErr w:type="gramStart"/>
+        <w:t xml:space="preserve"> </w:t>
+      </w:r>
       <w:r>
         <w:rPr>
           <w:rFonts w:eastAsiaTheme="minorHAnsi"/>
@@ -1930,9 +2034,28 @@
           <w:sz w:val="28"/>
           <w:szCs w:val="28"/>
         </w:rPr>
-        <w:t>C...</w:t>
-      </w:r>
-      <w:proofErr w:type="gramEnd"/>
+        <w:t>(</w:t>
+      </w:r>
+      <w:r>
+        <w:rPr>
+          <w:rFonts w:eastAsiaTheme="minorHAnsi"/>
+          <w:b w:val="0"/>
+          <w:bCs w:val="0"/>
+          <w:sz w:val="28"/>
+          <w:szCs w:val="28"/>
+        </w:rPr>
+        <w:t>-40°</w:t>
+      </w:r>
+      <w:r>
+        <w:rPr>
+          <w:rFonts w:eastAsiaTheme="minorHAnsi"/>
+          <w:b w:val="0"/>
+          <w:bCs w:val="0"/>
+          <w:sz w:val="28"/>
+          <w:szCs w:val="28"/>
+        </w:rPr>
+        <w:t>C..</w:t>
+      </w:r>
       <w:r>
         <w:rPr>
           <w:rFonts w:eastAsiaTheme="minorHAnsi"/>
@@ -2005,15 +2128,13 @@
         <w:rPr>
           <w:lang w:eastAsia="ru-RU"/>
         </w:rPr>
-        <w:t xml:space="preserve">Модуль CAN </w:t>
-      </w:r>
-      <w:bookmarkStart w:id="0" w:name="_GoBack"/>
-      <w:bookmarkEnd w:id="0"/>
-      <w:r>
-        <w:rPr>
-          <w:lang w:eastAsia="ru-RU"/>
-        </w:rPr>
-        <w:t xml:space="preserve">SN65HVD230 CAN </w:t>
+        <w:t>м</w:t>
+      </w:r>
+      <w:r>
+        <w:rPr>
+          <w:lang w:eastAsia="ru-RU"/>
+        </w:rPr>
+        <w:t xml:space="preserve">одуль CAN SN65HVD230 CAN </w:t>
       </w:r>
       <w:proofErr w:type="spellStart"/>
       <w:r>
@@ -2033,19 +2154,67 @@
         <w:rPr>
           <w:lang w:eastAsia="ru-RU"/>
         </w:rPr>
-        <w:t>был выбран для реализации передачи данных по шине CAN. Он обеспечивает интерфейс между микроконтроллером и шиной CAN</w:t>
-      </w:r>
-      <w:r>
-        <w:rPr>
-          <w:lang w:eastAsia="ru-RU"/>
-        </w:rPr>
-        <w:t xml:space="preserve"> и с</w:t>
-      </w:r>
-      <w:r>
-        <w:rPr>
-          <w:lang w:eastAsia="ru-RU"/>
-        </w:rPr>
-        <w:t>оответствующую изоляцию. Модуль поддерживает стандартную скорость передачи данных по шине CAN (до 1 Мбит/с) и обеспечивает надежную передачу данных между датчиком нагрузки и другими устройствами, подключенными к шине CAN</w:t>
+        <w:t xml:space="preserve">был выбран для реализации передачи данных по шине CAN. </w:t>
+      </w:r>
+      <w:r>
+        <w:rPr>
+          <w:lang w:eastAsia="ru-RU"/>
+        </w:rPr>
+        <w:t>Он обеспечивает интерфейс между микроконтроллером и шиной CAN</w:t>
+      </w:r>
+      <w:r>
+        <w:rPr>
+          <w:lang w:eastAsia="ru-RU"/>
+        </w:rPr>
+        <w:t>, а также</w:t>
+      </w:r>
+      <w:r>
+        <w:rPr>
+          <w:lang w:eastAsia="ru-RU"/>
+        </w:rPr>
+        <w:t xml:space="preserve"> соответствующую изоляцию</w:t>
+      </w:r>
+      <w:r>
+        <w:rPr>
+          <w:lang w:eastAsia="ru-RU"/>
+        </w:rPr>
+        <w:t>. Модуль поддерживает стандартн</w:t>
+      </w:r>
+      <w:r>
+        <w:rPr>
+          <w:lang w:eastAsia="ru-RU"/>
+        </w:rPr>
+        <w:t>ые</w:t>
+      </w:r>
+      <w:r>
+        <w:rPr>
+          <w:lang w:eastAsia="ru-RU"/>
+        </w:rPr>
+        <w:t xml:space="preserve"> скорост</w:t>
+      </w:r>
+      <w:r>
+        <w:rPr>
+          <w:lang w:eastAsia="ru-RU"/>
+        </w:rPr>
+        <w:t>и</w:t>
+      </w:r>
+      <w:r>
+        <w:rPr>
+          <w:lang w:eastAsia="ru-RU"/>
+        </w:rPr>
+        <w:t xml:space="preserve"> передачи данных по шине CAN (до 1 Мбит/с)</w:t>
+      </w:r>
+      <w:r>
+        <w:rPr>
+          <w:lang w:eastAsia="ru-RU"/>
+        </w:rPr>
+        <w:t xml:space="preserve">, </w:t>
+      </w:r>
+      <w:r>
+        <w:rPr>
+          <w:lang w:eastAsia="ru-RU"/>
+        </w:rPr>
+        <w:t>обеспечивает надежную передачу данных между датчиком нагрузки и другими устройствами, подключенными к шине CAN</w:t>
       </w:r>
       <w:r>
         <w:rPr>
@@ -2071,7 +2240,19 @@
         <w:rPr>
           <w:lang w:eastAsia="ru-RU"/>
         </w:rPr>
-        <w:t xml:space="preserve">Микросхема усилителя HX711 была выбрана для усиления и цифровой обработки сигналов от резистивного </w:t>
+        <w:t>Микросхема усилителя</w:t>
+      </w:r>
+      <w:r>
+        <w:rPr>
+          <w:lang w:eastAsia="ru-RU"/>
+        </w:rPr>
+        <w:t>:</w:t>
+      </w:r>
+      <w:r>
+        <w:rPr>
+          <w:lang w:eastAsia="ru-RU"/>
+        </w:rPr>
+        <w:t xml:space="preserve"> HX711 была выбрана для усиления и цифровой обработки сигналов от резистивного </w:t>
       </w:r>
       <w:proofErr w:type="spellStart"/>
       <w:r>
@@ -2085,43 +2266,31 @@
         <w:rPr>
           <w:lang w:eastAsia="ru-RU"/>
         </w:rPr>
-        <w:t xml:space="preserve">. HX711 предоставляет </w:t>
-      </w:r>
-      <w:r>
-        <w:rPr>
-          <w:lang w:eastAsia="ru-RU"/>
-        </w:rPr>
-        <w:t>достаточную</w:t>
-      </w:r>
-      <w:r>
-        <w:rPr>
-          <w:lang w:eastAsia="ru-RU"/>
-        </w:rPr>
-        <w:t xml:space="preserve"> точность</w:t>
-      </w:r>
-      <w:r>
-        <w:rPr>
-          <w:lang w:eastAsia="ru-RU"/>
-        </w:rPr>
-        <w:t>,</w:t>
-      </w:r>
-      <w:r>
-        <w:rPr>
-          <w:lang w:eastAsia="ru-RU"/>
-        </w:rPr>
-        <w:t xml:space="preserve"> разрешение (до 24 бит) и низкий уровень шума</w:t>
-      </w:r>
-      <w:r>
-        <w:rPr>
-          <w:lang w:eastAsia="ru-RU"/>
-        </w:rPr>
-        <w:t xml:space="preserve"> </w:t>
-      </w:r>
-      <w:r>
-        <w:rPr>
-          <w:lang w:eastAsia="ru-RU"/>
-        </w:rPr>
-        <w:t xml:space="preserve">при измерении силы или нагрузки с использованием резистивных </w:t>
+        <w:t>. HX711 предоставляет достаточную точность</w:t>
+      </w:r>
+      <w:r>
+        <w:rPr>
+          <w:lang w:eastAsia="ru-RU"/>
+        </w:rPr>
+        <w:t xml:space="preserve"> с</w:t>
+      </w:r>
+      <w:r>
+        <w:rPr>
+          <w:lang w:eastAsia="ru-RU"/>
+        </w:rPr>
+        <w:t xml:space="preserve"> разрешение</w:t>
+      </w:r>
+      <w:r>
+        <w:rPr>
+          <w:lang w:eastAsia="ru-RU"/>
+        </w:rPr>
+        <w:t>м</w:t>
+      </w:r>
+      <w:r>
+        <w:rPr>
+          <w:lang w:eastAsia="ru-RU"/>
+        </w:rPr>
+        <w:t xml:space="preserve"> до 24 бит и низкий уровень шума при измерении нагрузки с использованием резистивных </w:t>
       </w:r>
       <w:proofErr w:type="spellStart"/>
       <w:r>
@@ -2181,7 +2350,25 @@
         <w:rPr>
           <w:lang w:eastAsia="ru-RU"/>
         </w:rPr>
-        <w:t xml:space="preserve">В качестве сенсорного элемента для измерения нагрузки был выбран резистивный </w:t>
+        <w:t>в</w:t>
+      </w:r>
+      <w:r>
+        <w:rPr>
+          <w:lang w:eastAsia="ru-RU"/>
+        </w:rPr>
+        <w:t xml:space="preserve"> качестве </w:t>
+      </w:r>
+      <w:r>
+        <w:rPr>
+          <w:lang w:eastAsia="ru-RU"/>
+        </w:rPr>
+        <w:t xml:space="preserve">чувствительного </w:t>
+      </w:r>
+      <w:r>
+        <w:rPr>
+          <w:lang w:eastAsia="ru-RU"/>
+        </w:rPr>
+        <w:t xml:space="preserve">элемента для измерения нагрузки был выбран резистивный </w:t>
       </w:r>
       <w:proofErr w:type="spellStart"/>
       <w:r>
@@ -2195,7 +2382,31 @@
         <w:rPr>
           <w:lang w:eastAsia="ru-RU"/>
         </w:rPr>
-        <w:t xml:space="preserve"> мостового типа с номинальной нагрузкой до 2 кг. Он представляет собой чувствительный элемент, который изменяет сопротивление под воздействием нагрузки. Резистивный </w:t>
+        <w:t xml:space="preserve"> мостового типа с номинальной нагрузкой до 2 кг. Он представляет собой </w:t>
+      </w:r>
+      <w:r>
+        <w:rPr>
+          <w:lang w:eastAsia="ru-RU"/>
+        </w:rPr>
+        <w:t>устройство</w:t>
+      </w:r>
+      <w:r>
+        <w:rPr>
+          <w:lang w:eastAsia="ru-RU"/>
+        </w:rPr>
+        <w:t>, котор</w:t>
+      </w:r>
+      <w:r>
+        <w:rPr>
+          <w:lang w:eastAsia="ru-RU"/>
+        </w:rPr>
+        <w:t>ое</w:t>
+      </w:r>
+      <w:r>
+        <w:rPr>
+          <w:lang w:eastAsia="ru-RU"/>
+        </w:rPr>
+        <w:t xml:space="preserve"> изменяет сопротивление под воздействием нагрузки. Резистивный </w:t>
       </w:r>
       <w:proofErr w:type="spellStart"/>
       <w:r>
@@ -2231,7 +2442,6 @@
         <w:rPr>
           <w:lang w:eastAsia="ru-RU"/>
         </w:rPr>
-        <w:lastRenderedPageBreak/>
         <w:t>Выбранные компоненты обеспечивают функциональность и точность измерений в системе датчика нагрузки с передачей данных по шине CAN. Данный выбор основывается на доступности компонентов на рынке, их характеристиках и совместимости друг с другом.</w:t>
       </w:r>
     </w:p>

</xml_diff>

<commit_message>
added alg and start program block
</commit_message>
<xml_diff>
--- a/Разработка программного обеспечения датчика нагрузки с передачей данных по шине CAN.docx
+++ b/Разработка программного обеспечения датчика нагрузки с передачей данных по шине CAN.docx
@@ -451,8 +451,6 @@
         </w:rPr>
         <w:t xml:space="preserve"> </w:t>
       </w:r>
-      <w:bookmarkStart w:id="0" w:name="_GoBack"/>
-      <w:bookmarkEnd w:id="0"/>
       <w:r>
         <w:rPr>
           <w:lang w:eastAsia="ru-RU"/>
@@ -2444,6 +2442,1029 @@
         </w:rPr>
         <w:t>Выбранные компоненты обеспечивают функциональность и точность измерений в системе датчика нагрузки с передачей данных по шине CAN. Данный выбор основывается на доступности компонентов на рынке, их характеристиках и совместимости друг с другом.</w:t>
       </w:r>
+    </w:p>
+    <w:p>
+      <w:pPr>
+        <w:rPr>
+          <w:lang w:eastAsia="ru-RU"/>
+        </w:rPr>
+      </w:pPr>
+      <w:r>
+        <w:rPr>
+          <w:lang w:eastAsia="ru-RU"/>
+        </w:rPr>
+        <w:br w:type="page"/>
+      </w:r>
+    </w:p>
+    <w:p>
+      <w:pPr>
+        <w:rPr>
+          <w:b/>
+          <w:lang w:eastAsia="ru-RU"/>
+        </w:rPr>
+      </w:pPr>
+      <w:r>
+        <w:rPr>
+          <w:b/>
+          <w:lang w:eastAsia="ru-RU"/>
+        </w:rPr>
+        <w:lastRenderedPageBreak/>
+        <w:t>Разработ</w:t>
+      </w:r>
+      <w:r>
+        <w:rPr>
+          <w:b/>
+          <w:lang w:eastAsia="ru-RU"/>
+        </w:rPr>
+        <w:t>ка</w:t>
+      </w:r>
+      <w:r>
+        <w:rPr>
+          <w:b/>
+          <w:lang w:eastAsia="ru-RU"/>
+        </w:rPr>
+        <w:t xml:space="preserve"> алгоритм</w:t>
+      </w:r>
+      <w:r>
+        <w:rPr>
+          <w:b/>
+          <w:lang w:eastAsia="ru-RU"/>
+        </w:rPr>
+        <w:t>ов</w:t>
+      </w:r>
+      <w:r>
+        <w:rPr>
+          <w:b/>
+          <w:lang w:eastAsia="ru-RU"/>
+        </w:rPr>
+        <w:t xml:space="preserve"> обработки данных с датчика нагрузки</w:t>
+      </w:r>
+    </w:p>
+    <w:p>
+      <w:pPr>
+        <w:rPr>
+          <w:b/>
+          <w:lang w:eastAsia="ru-RU"/>
+        </w:rPr>
+      </w:pPr>
+    </w:p>
+    <w:p>
+      <w:pPr>
+        <w:jc w:val="both"/>
+        <w:rPr>
+          <w:b/>
+          <w:lang w:eastAsia="ru-RU"/>
+        </w:rPr>
+      </w:pPr>
+      <w:r>
+        <w:rPr>
+          <w:b/>
+          <w:lang w:eastAsia="ru-RU"/>
+        </w:rPr>
+        <w:t>1. Описание задачи</w:t>
+      </w:r>
+    </w:p>
+    <w:p>
+      <w:pPr>
+        <w:jc w:val="both"/>
+        <w:rPr>
+          <w:lang w:eastAsia="ru-RU"/>
+        </w:rPr>
+      </w:pPr>
+    </w:p>
+    <w:p>
+      <w:pPr>
+        <w:ind w:firstLine="708"/>
+        <w:jc w:val="both"/>
+        <w:rPr>
+          <w:lang w:eastAsia="ru-RU"/>
+        </w:rPr>
+      </w:pPr>
+      <w:r>
+        <w:rPr>
+          <w:lang w:eastAsia="ru-RU"/>
+        </w:rPr>
+        <w:t>Для обработки данных с датчика нагрузки необходимо разработать алгоритмы, которые обеспечат считывание, обработку и передачу информации по шине CAN. Эти алгоритмы будут включать в себя считывание показаний с датчика, их обработку и подготовку для передачи по шине CAN.</w:t>
+      </w:r>
+    </w:p>
+    <w:p>
+      <w:pPr>
+        <w:jc w:val="both"/>
+        <w:rPr>
+          <w:lang w:eastAsia="ru-RU"/>
+        </w:rPr>
+      </w:pPr>
+    </w:p>
+    <w:p>
+      <w:pPr>
+        <w:jc w:val="both"/>
+        <w:rPr>
+          <w:b/>
+          <w:lang w:eastAsia="ru-RU"/>
+        </w:rPr>
+      </w:pPr>
+      <w:r>
+        <w:rPr>
+          <w:b/>
+          <w:lang w:eastAsia="ru-RU"/>
+        </w:rPr>
+        <w:t>2. Требования к алгоритмам</w:t>
+      </w:r>
+    </w:p>
+    <w:p>
+      <w:pPr>
+        <w:jc w:val="both"/>
+        <w:rPr>
+          <w:lang w:eastAsia="ru-RU"/>
+        </w:rPr>
+      </w:pPr>
+    </w:p>
+    <w:p>
+      <w:pPr>
+        <w:jc w:val="both"/>
+        <w:rPr>
+          <w:lang w:eastAsia="ru-RU"/>
+        </w:rPr>
+      </w:pPr>
+      <w:r>
+        <w:rPr>
+          <w:lang w:eastAsia="ru-RU"/>
+        </w:rPr>
+        <w:t>- Разрабатываемые алгоритмы должны быть способными работать с полученными данными от датчика нагрузки, включая считывание значений и их преобразование в цифровую форму.</w:t>
+      </w:r>
+    </w:p>
+    <w:p>
+      <w:pPr>
+        <w:jc w:val="both"/>
+        <w:rPr>
+          <w:lang w:eastAsia="ru-RU"/>
+        </w:rPr>
+      </w:pPr>
+      <w:r>
+        <w:rPr>
+          <w:lang w:eastAsia="ru-RU"/>
+        </w:rPr>
+        <w:t>- Алгоритмы должны учитывать возможные шумы и помехи в получаемых данных, осуществлять фильтрацию данных для улучшения их точности и стабильности.</w:t>
+      </w:r>
+    </w:p>
+    <w:p>
+      <w:pPr>
+        <w:jc w:val="both"/>
+        <w:rPr>
+          <w:lang w:eastAsia="ru-RU"/>
+        </w:rPr>
+      </w:pPr>
+      <w:r>
+        <w:rPr>
+          <w:lang w:eastAsia="ru-RU"/>
+        </w:rPr>
+        <w:t>- Важной частью алгоритмов является подготовка данных для передачи по шине CAN, включая формирование и упаковку пакетов данных в соответствии с выбранным протоколом обмена данными.</w:t>
+      </w:r>
+    </w:p>
+    <w:p>
+      <w:pPr>
+        <w:ind w:firstLine="708"/>
+        <w:rPr>
+          <w:lang w:eastAsia="ru-RU"/>
+        </w:rPr>
+      </w:pPr>
+    </w:p>
+    <w:p>
+      <w:pPr>
+        <w:rPr>
+          <w:b/>
+          <w:lang w:eastAsia="ru-RU"/>
+        </w:rPr>
+      </w:pPr>
+      <w:r>
+        <w:rPr>
+          <w:b/>
+          <w:lang w:eastAsia="ru-RU"/>
+        </w:rPr>
+        <w:t>3. Описание алгоритмов</w:t>
+      </w:r>
+    </w:p>
+    <w:p>
+      <w:pPr>
+        <w:ind w:firstLine="708"/>
+        <w:rPr>
+          <w:lang w:eastAsia="ru-RU"/>
+        </w:rPr>
+      </w:pPr>
+      <w:r>
+        <w:rPr>
+          <w:lang w:eastAsia="ru-RU"/>
+        </w:rPr>
+        <w:t xml:space="preserve">Для описания алгоритмов используем блок-схемы, воспользуемся сервисом </w:t>
+      </w:r>
+      <w:proofErr w:type="spellStart"/>
+      <w:r>
+        <w:rPr>
+          <w:lang w:eastAsia="ru-RU"/>
+        </w:rPr>
+        <w:t>DrawIO</w:t>
+      </w:r>
+      <w:proofErr w:type="spellEnd"/>
+      <w:r>
+        <w:rPr>
+          <w:lang w:eastAsia="ru-RU"/>
+        </w:rPr>
+        <w:t xml:space="preserve"> (</w:t>
+      </w:r>
+      <w:hyperlink r:id="rId5" w:history="1">
+        <w:r>
+          <w:rPr>
+            <w:rStyle w:val="a4"/>
+            <w:lang w:eastAsia="ru-RU"/>
+          </w:rPr>
+          <w:t>https://app.diagrams.net</w:t>
+        </w:r>
+      </w:hyperlink>
+      <w:r>
+        <w:rPr>
+          <w:lang w:eastAsia="ru-RU"/>
+        </w:rPr>
+        <w:t>)</w:t>
+      </w:r>
+    </w:p>
+    <w:p>
+      <w:pPr>
+        <w:ind w:firstLine="708"/>
+        <w:rPr>
+          <w:lang w:eastAsia="ru-RU"/>
+        </w:rPr>
+      </w:pPr>
+    </w:p>
+    <w:p>
+      <w:pPr>
+        <w:rPr>
+          <w:lang w:eastAsia="ru-RU"/>
+        </w:rPr>
+      </w:pPr>
+      <w:r>
+        <w:rPr>
+          <w:lang w:eastAsia="ru-RU"/>
+        </w:rPr>
+        <w:br w:type="page"/>
+      </w:r>
+    </w:p>
+    <w:p>
+      <w:pPr>
+        <w:ind w:firstLine="708"/>
+        <w:rPr>
+          <w:lang w:eastAsia="ru-RU"/>
+        </w:rPr>
+      </w:pPr>
+      <w:r>
+        <w:rPr>
+          <w:lang w:eastAsia="ru-RU"/>
+        </w:rPr>
+        <w:lastRenderedPageBreak/>
+        <w:t xml:space="preserve">Алгоритм считывания </w:t>
+      </w:r>
+      <w:r>
+        <w:rPr>
+          <w:lang w:eastAsia="ru-RU"/>
+        </w:rPr>
+        <w:t xml:space="preserve">и </w:t>
+      </w:r>
+      <w:r>
+        <w:rPr>
+          <w:lang w:eastAsia="ru-RU"/>
+        </w:rPr>
+        <w:t>фильтрации данных</w:t>
+      </w:r>
+      <w:r>
+        <w:rPr>
+          <w:lang w:eastAsia="ru-RU"/>
+        </w:rPr>
+        <w:t xml:space="preserve"> из микросхемы</w:t>
+      </w:r>
+      <w:r>
+        <w:rPr>
+          <w:lang w:eastAsia="ru-RU"/>
+        </w:rPr>
+        <w:t xml:space="preserve"> </w:t>
+      </w:r>
+      <w:r>
+        <w:rPr>
+          <w:lang w:eastAsia="ru-RU"/>
+        </w:rPr>
+        <w:t>усилителя</w:t>
+      </w:r>
+      <w:r>
+        <w:rPr>
+          <w:lang w:eastAsia="ru-RU"/>
+        </w:rPr>
+        <w:t xml:space="preserve"> </w:t>
+      </w:r>
+      <w:r>
+        <w:rPr>
+          <w:lang w:val="en-US" w:eastAsia="ru-RU"/>
+        </w:rPr>
+        <w:t>HX</w:t>
+      </w:r>
+      <w:r>
+        <w:rPr>
+          <w:lang w:eastAsia="ru-RU"/>
+        </w:rPr>
+        <w:t>711</w:t>
+      </w:r>
+    </w:p>
+    <w:p>
+      <w:pPr>
+        <w:rPr>
+          <w:b/>
+          <w:lang w:eastAsia="ru-RU"/>
+        </w:rPr>
+      </w:pPr>
+      <w:r>
+        <w:rPr>
+          <w:noProof/>
+          <w:lang w:eastAsia="ru-RU"/>
+        </w:rPr>
+        <w:drawing>
+          <wp:inline distT="0" distB="0" distL="0" distR="0" wp14:anchorId="101D18AE" wp14:editId="4582A416">
+            <wp:extent cx="4501271" cy="8806180"/>
+            <wp:effectExtent l="0" t="0" r="0" b="0"/>
+            <wp:docPr id="1" name="Рисунок 1"/>
+            <wp:cNvGraphicFramePr>
+              <a:graphicFrameLocks xmlns:a="http://schemas.openxmlformats.org/drawingml/2006/main" noChangeAspect="1"/>
+            </wp:cNvGraphicFramePr>
+            <a:graphic xmlns:a="http://schemas.openxmlformats.org/drawingml/2006/main">
+              <a:graphicData uri="http://schemas.openxmlformats.org/drawingml/2006/picture">
+                <pic:pic xmlns:pic="http://schemas.openxmlformats.org/drawingml/2006/picture">
+                  <pic:nvPicPr>
+                    <pic:cNvPr id="0" name="Picture 1"/>
+                    <pic:cNvPicPr>
+                      <a:picLocks noChangeAspect="1" noChangeArrowheads="1"/>
+                    </pic:cNvPicPr>
+                  </pic:nvPicPr>
+                  <pic:blipFill>
+                    <a:blip r:embed="rId6">
+                      <a:extLst>
+                        <a:ext uri="{28A0092B-C50C-407E-A947-70E740481C1C}">
+                          <a14:useLocalDpi xmlns:a14="http://schemas.microsoft.com/office/drawing/2010/main" val="0"/>
+                        </a:ext>
+                      </a:extLst>
+                    </a:blip>
+                    <a:srcRect/>
+                    <a:stretch>
+                      <a:fillRect/>
+                    </a:stretch>
+                  </pic:blipFill>
+                  <pic:spPr bwMode="auto">
+                    <a:xfrm>
+                      <a:off x="0" y="0"/>
+                      <a:ext cx="4527151" cy="8856812"/>
+                    </a:xfrm>
+                    <a:prstGeom prst="rect">
+                      <a:avLst/>
+                    </a:prstGeom>
+                    <a:noFill/>
+                    <a:ln>
+                      <a:noFill/>
+                    </a:ln>
+                  </pic:spPr>
+                </pic:pic>
+              </a:graphicData>
+            </a:graphic>
+          </wp:inline>
+        </w:drawing>
+      </w:r>
+    </w:p>
+    <w:p>
+      <w:pPr>
+        <w:jc w:val="both"/>
+        <w:rPr>
+          <w:lang w:eastAsia="ru-RU"/>
+        </w:rPr>
+      </w:pPr>
+      <w:r>
+        <w:br w:type="page"/>
+      </w:r>
+      <w:r>
+        <w:rPr>
+          <w:lang w:eastAsia="ru-RU"/>
+        </w:rPr>
+        <w:lastRenderedPageBreak/>
+        <w:t>П</w:t>
+      </w:r>
+      <w:r>
+        <w:rPr>
+          <w:lang w:eastAsia="ru-RU"/>
+        </w:rPr>
+        <w:t>ередач</w:t>
+      </w:r>
+      <w:r>
+        <w:rPr>
+          <w:lang w:eastAsia="ru-RU"/>
+        </w:rPr>
+        <w:t>а</w:t>
+      </w:r>
+      <w:r>
+        <w:rPr>
+          <w:lang w:eastAsia="ru-RU"/>
+        </w:rPr>
+        <w:t xml:space="preserve"> данных </w:t>
+      </w:r>
+      <w:r>
+        <w:rPr>
+          <w:lang w:eastAsia="ru-RU"/>
+        </w:rPr>
+        <w:t>и запуск</w:t>
+      </w:r>
+      <w:r>
+        <w:rPr>
+          <w:lang w:eastAsia="ru-RU"/>
+        </w:rPr>
+        <w:t xml:space="preserve"> </w:t>
+      </w:r>
+      <w:r>
+        <w:rPr>
+          <w:lang w:eastAsia="ru-RU"/>
+        </w:rPr>
+        <w:t>шин</w:t>
+      </w:r>
+      <w:r>
+        <w:rPr>
+          <w:lang w:eastAsia="ru-RU"/>
+        </w:rPr>
+        <w:t>ы</w:t>
+      </w:r>
+      <w:r>
+        <w:rPr>
+          <w:lang w:eastAsia="ru-RU"/>
+        </w:rPr>
+        <w:t xml:space="preserve"> CAN</w:t>
+      </w:r>
+    </w:p>
+    <w:p>
+      <w:pPr>
+        <w:rPr>
+          <w:b/>
+          <w:lang w:eastAsia="ru-RU"/>
+        </w:rPr>
+      </w:pPr>
+      <w:r>
+        <w:rPr>
+          <w:noProof/>
+        </w:rPr>
+        <w:drawing>
+          <wp:inline distT="0" distB="0" distL="0" distR="0" wp14:anchorId="6C067DF4" wp14:editId="3AFE4E24">
+            <wp:extent cx="5240740" cy="8972866"/>
+            <wp:effectExtent l="0" t="0" r="0" b="0"/>
+            <wp:docPr id="2" name="Рисунок 2"/>
+            <wp:cNvGraphicFramePr>
+              <a:graphicFrameLocks xmlns:a="http://schemas.openxmlformats.org/drawingml/2006/main" noChangeAspect="1"/>
+            </wp:cNvGraphicFramePr>
+            <a:graphic xmlns:a="http://schemas.openxmlformats.org/drawingml/2006/main">
+              <a:graphicData uri="http://schemas.openxmlformats.org/drawingml/2006/picture">
+                <pic:pic xmlns:pic="http://schemas.openxmlformats.org/drawingml/2006/picture">
+                  <pic:nvPicPr>
+                    <pic:cNvPr id="0" name="Picture 2"/>
+                    <pic:cNvPicPr>
+                      <a:picLocks noChangeAspect="1" noChangeArrowheads="1"/>
+                    </pic:cNvPicPr>
+                  </pic:nvPicPr>
+                  <pic:blipFill>
+                    <a:blip r:embed="rId7">
+                      <a:extLst>
+                        <a:ext uri="{28A0092B-C50C-407E-A947-70E740481C1C}">
+                          <a14:useLocalDpi xmlns:a14="http://schemas.microsoft.com/office/drawing/2010/main" val="0"/>
+                        </a:ext>
+                      </a:extLst>
+                    </a:blip>
+                    <a:srcRect/>
+                    <a:stretch>
+                      <a:fillRect/>
+                    </a:stretch>
+                  </pic:blipFill>
+                  <pic:spPr bwMode="auto">
+                    <a:xfrm>
+                      <a:off x="0" y="0"/>
+                      <a:ext cx="5282846" cy="9044957"/>
+                    </a:xfrm>
+                    <a:prstGeom prst="rect">
+                      <a:avLst/>
+                    </a:prstGeom>
+                    <a:noFill/>
+                    <a:ln>
+                      <a:noFill/>
+                    </a:ln>
+                  </pic:spPr>
+                </pic:pic>
+              </a:graphicData>
+            </a:graphic>
+          </wp:inline>
+        </w:drawing>
+      </w:r>
+    </w:p>
+    <w:p>
+      <w:pPr>
+        <w:rPr>
+          <w:b/>
+          <w:lang w:eastAsia="ru-RU"/>
+        </w:rPr>
+      </w:pPr>
+      <w:r>
+        <w:rPr>
+          <w:b/>
+          <w:lang w:eastAsia="ru-RU"/>
+        </w:rPr>
+        <w:lastRenderedPageBreak/>
+        <w:t>Разработка программного обеспечения</w:t>
+      </w:r>
+    </w:p>
+    <w:p>
+      <w:pPr>
+        <w:rPr>
+          <w:lang w:eastAsia="ru-RU"/>
+        </w:rPr>
+      </w:pPr>
+    </w:p>
+    <w:p>
+      <w:pPr>
+        <w:rPr>
+          <w:lang w:eastAsia="ru-RU"/>
+        </w:rPr>
+      </w:pPr>
+      <w:r>
+        <w:rPr>
+          <w:lang w:eastAsia="ru-RU"/>
+        </w:rPr>
+        <w:t>1. Описание задачи</w:t>
+      </w:r>
+    </w:p>
+    <w:p>
+      <w:pPr>
+        <w:rPr>
+          <w:lang w:eastAsia="ru-RU"/>
+        </w:rPr>
+      </w:pPr>
+    </w:p>
+    <w:p>
+      <w:pPr>
+        <w:rPr>
+          <w:lang w:eastAsia="ru-RU"/>
+        </w:rPr>
+      </w:pPr>
+      <w:r>
+        <w:rPr>
+          <w:lang w:eastAsia="ru-RU"/>
+        </w:rPr>
+        <w:t>Для реализации передачи данных с датчика нагрузки по шине CAN на базе микроконтроллера STM32F103C8T6 необходимо разработать программное обеспечение, способное обеспечить считывание данных с датчика нагрузки, их обработку и передачу по шине CAN.</w:t>
+      </w:r>
+    </w:p>
+    <w:p>
+      <w:pPr>
+        <w:rPr>
+          <w:lang w:eastAsia="ru-RU"/>
+        </w:rPr>
+      </w:pPr>
+    </w:p>
+    <w:p>
+      <w:pPr>
+        <w:rPr>
+          <w:lang w:eastAsia="ru-RU"/>
+        </w:rPr>
+      </w:pPr>
+      <w:r>
+        <w:rPr>
+          <w:lang w:eastAsia="ru-RU"/>
+        </w:rPr>
+        <w:t>2. Требования к программному обеспечению</w:t>
+      </w:r>
+    </w:p>
+    <w:p>
+      <w:pPr>
+        <w:rPr>
+          <w:lang w:eastAsia="ru-RU"/>
+        </w:rPr>
+      </w:pPr>
+    </w:p>
+    <w:p>
+      <w:pPr>
+        <w:rPr>
+          <w:lang w:eastAsia="ru-RU"/>
+        </w:rPr>
+      </w:pPr>
+      <w:r>
+        <w:rPr>
+          <w:lang w:eastAsia="ru-RU"/>
+        </w:rPr>
+        <w:t>- Программное обеспечение должно быть разработано на языке программирования C/C++ с использованием среды разработки, совместимой с микроконтроллером STM32F103C8T6, такой как STM32CubeIDE.</w:t>
+      </w:r>
+    </w:p>
+    <w:p>
+      <w:pPr>
+        <w:rPr>
+          <w:lang w:eastAsia="ru-RU"/>
+        </w:rPr>
+      </w:pPr>
+      <w:r>
+        <w:rPr>
+          <w:lang w:eastAsia="ru-RU"/>
+        </w:rPr>
+        <w:t xml:space="preserve">- Необходимо разработать драйвер для работы с датчиком нагрузки, который будет обеспечивать считывание данных с </w:t>
+      </w:r>
+      <w:r>
+        <w:rPr>
+          <w:lang w:eastAsia="ru-RU"/>
+        </w:rPr>
+        <w:t xml:space="preserve">усилителя </w:t>
+      </w:r>
+      <w:r>
+        <w:rPr>
+          <w:lang w:eastAsia="ru-RU"/>
+        </w:rPr>
+        <w:t>HX</w:t>
+      </w:r>
+      <w:r>
+        <w:rPr>
+          <w:lang w:eastAsia="ru-RU"/>
+        </w:rPr>
+        <w:t>711</w:t>
+      </w:r>
+      <w:r>
+        <w:rPr>
+          <w:lang w:eastAsia="ru-RU"/>
+        </w:rPr>
+        <w:t>.</w:t>
+      </w:r>
+    </w:p>
+    <w:p>
+      <w:pPr>
+        <w:rPr>
+          <w:lang w:eastAsia="ru-RU"/>
+        </w:rPr>
+      </w:pPr>
+      <w:r>
+        <w:rPr>
+          <w:lang w:eastAsia="ru-RU"/>
+        </w:rPr>
+        <w:t>- Произвести обработку аналогового входа, к которому подключен датчик температуры и преобразовать в выходное значение температуры.</w:t>
+      </w:r>
+    </w:p>
+    <w:p>
+      <w:pPr>
+        <w:rPr>
+          <w:lang w:eastAsia="ru-RU"/>
+        </w:rPr>
+      </w:pPr>
+      <w:r>
+        <w:rPr>
+          <w:lang w:eastAsia="ru-RU"/>
+        </w:rPr>
+        <w:t>- Разработать модуль для работы с шиной CAN, который будет осуществлять передачу данных через шину CAN в формате, совместимом с выбранным протоколом обмена данными.</w:t>
+      </w:r>
+    </w:p>
+    <w:p>
+      <w:pPr>
+        <w:rPr>
+          <w:lang w:eastAsia="ru-RU"/>
+        </w:rPr>
+      </w:pPr>
+      <w:r>
+        <w:rPr>
+          <w:lang w:eastAsia="ru-RU"/>
+        </w:rPr>
+        <w:t xml:space="preserve">- Реализовать </w:t>
+      </w:r>
+      <w:r>
+        <w:rPr>
+          <w:lang w:eastAsia="ru-RU"/>
+        </w:rPr>
+        <w:t>возможность</w:t>
+      </w:r>
+      <w:r>
+        <w:rPr>
+          <w:lang w:eastAsia="ru-RU"/>
+        </w:rPr>
+        <w:t>ю</w:t>
+      </w:r>
+      <w:r>
+        <w:rPr>
+          <w:lang w:eastAsia="ru-RU"/>
+        </w:rPr>
+        <w:t xml:space="preserve"> </w:t>
+      </w:r>
+      <w:r>
+        <w:rPr>
+          <w:lang w:eastAsia="ru-RU"/>
+        </w:rPr>
+        <w:t>тарировки</w:t>
+      </w:r>
+      <w:r>
+        <w:rPr>
+          <w:lang w:eastAsia="ru-RU"/>
+        </w:rPr>
+        <w:t xml:space="preserve"> с сохранением в память настроек</w:t>
+      </w:r>
+      <w:r>
+        <w:rPr>
+          <w:lang w:eastAsia="ru-RU"/>
+        </w:rPr>
+        <w:t>, настройки периода передачи и изменения идентификатора передаваемого сообщения</w:t>
+      </w:r>
+      <w:r>
+        <w:rPr>
+          <w:lang w:eastAsia="ru-RU"/>
+        </w:rPr>
+        <w:t>, включая обработку полученных данных и формирование пакетов для отправки.</w:t>
+      </w:r>
+    </w:p>
+    <w:p>
+      <w:pPr>
+        <w:rPr>
+          <w:lang w:eastAsia="ru-RU"/>
+        </w:rPr>
+      </w:pPr>
+    </w:p>
+    <w:p>
+      <w:pPr>
+        <w:rPr>
+          <w:lang w:eastAsia="ru-RU"/>
+        </w:rPr>
+      </w:pPr>
+      <w:r>
+        <w:rPr>
+          <w:lang w:eastAsia="ru-RU"/>
+        </w:rPr>
+        <w:t>3. Архитектура программного обеспечения</w:t>
+      </w:r>
+    </w:p>
+    <w:p>
+      <w:pPr>
+        <w:rPr>
+          <w:lang w:eastAsia="ru-RU"/>
+        </w:rPr>
+      </w:pPr>
+    </w:p>
+    <w:p>
+      <w:pPr>
+        <w:rPr>
+          <w:lang w:eastAsia="ru-RU"/>
+        </w:rPr>
+      </w:pPr>
+      <w:r>
+        <w:rPr>
+          <w:lang w:eastAsia="ru-RU"/>
+        </w:rPr>
+        <w:t>Программное обеспечение будет состоять из следующих основных компонентов:</w:t>
+      </w:r>
+    </w:p>
+    <w:p>
+      <w:pPr>
+        <w:rPr>
+          <w:lang w:eastAsia="ru-RU"/>
+        </w:rPr>
+      </w:pPr>
+    </w:p>
+    <w:p>
+      <w:pPr>
+        <w:rPr>
+          <w:lang w:eastAsia="ru-RU"/>
+        </w:rPr>
+      </w:pPr>
+      <w:r>
+        <w:rPr>
+          <w:lang w:eastAsia="ru-RU"/>
+        </w:rPr>
+        <w:t>- Драйвер для датчика нагрузки: модуль, обеспечивающий взаимодействие с датчиком нагрузки, считывание данных и подготовку их для передачи.</w:t>
+      </w:r>
+    </w:p>
+    <w:p>
+      <w:pPr>
+        <w:rPr>
+          <w:lang w:eastAsia="ru-RU"/>
+        </w:rPr>
+      </w:pPr>
+      <w:r>
+        <w:rPr>
+          <w:lang w:eastAsia="ru-RU"/>
+        </w:rPr>
+        <w:t xml:space="preserve">- Драйвер для датчика </w:t>
+      </w:r>
+      <w:r>
+        <w:rPr>
+          <w:lang w:eastAsia="ru-RU"/>
+        </w:rPr>
+        <w:t>температуры</w:t>
+      </w:r>
+      <w:r>
+        <w:rPr>
+          <w:lang w:eastAsia="ru-RU"/>
+        </w:rPr>
+        <w:t>: модуль, взаимодействи</w:t>
+      </w:r>
+      <w:r>
+        <w:rPr>
+          <w:lang w:eastAsia="ru-RU"/>
+        </w:rPr>
+        <w:t>я</w:t>
+      </w:r>
+      <w:r>
+        <w:rPr>
+          <w:lang w:eastAsia="ru-RU"/>
+        </w:rPr>
+        <w:t xml:space="preserve"> с датчиком </w:t>
+      </w:r>
+      <w:r>
+        <w:rPr>
+          <w:lang w:eastAsia="ru-RU"/>
+        </w:rPr>
+        <w:t>температуры</w:t>
+      </w:r>
+      <w:r>
+        <w:rPr>
+          <w:lang w:eastAsia="ru-RU"/>
+        </w:rPr>
+        <w:t xml:space="preserve">, </w:t>
+      </w:r>
+      <w:r>
+        <w:rPr>
+          <w:lang w:eastAsia="ru-RU"/>
+        </w:rPr>
+        <w:t>преобразование</w:t>
+      </w:r>
+      <w:r>
+        <w:rPr>
+          <w:lang w:eastAsia="ru-RU"/>
+        </w:rPr>
+        <w:t xml:space="preserve"> данных и подготовк</w:t>
+      </w:r>
+      <w:r>
+        <w:rPr>
+          <w:lang w:eastAsia="ru-RU"/>
+        </w:rPr>
+        <w:t>и</w:t>
+      </w:r>
+      <w:r>
+        <w:rPr>
+          <w:lang w:eastAsia="ru-RU"/>
+        </w:rPr>
+        <w:t xml:space="preserve"> их для передачи.</w:t>
+      </w:r>
+    </w:p>
+    <w:p>
+      <w:pPr>
+        <w:rPr>
+          <w:lang w:eastAsia="ru-RU"/>
+        </w:rPr>
+      </w:pPr>
+      <w:r>
+        <w:rPr>
+          <w:lang w:eastAsia="ru-RU"/>
+        </w:rPr>
+        <w:t>- Модуль работы с шиной CAN: компонент, реализующий функциональность по передаче данных через шину CAN, включая настройку шины и отправку пакетов данных.</w:t>
+      </w:r>
+    </w:p>
+    <w:p>
+      <w:pPr>
+        <w:rPr>
+          <w:lang w:eastAsia="ru-RU"/>
+        </w:rPr>
+      </w:pPr>
+      <w:r>
+        <w:rPr>
+          <w:lang w:eastAsia="ru-RU"/>
+        </w:rPr>
+        <w:t xml:space="preserve">- Модуль настройки: </w:t>
+      </w:r>
+      <w:r>
+        <w:rPr>
+          <w:lang w:eastAsia="ru-RU"/>
+        </w:rPr>
+        <w:t>реализующий</w:t>
+      </w:r>
+      <w:r>
+        <w:rPr>
+          <w:lang w:eastAsia="ru-RU"/>
+        </w:rPr>
+        <w:t xml:space="preserve"> </w:t>
+      </w:r>
+      <w:r>
+        <w:rPr>
+          <w:lang w:eastAsia="ru-RU"/>
+        </w:rPr>
+        <w:t>возможност</w:t>
+      </w:r>
+      <w:r>
+        <w:rPr>
+          <w:lang w:eastAsia="ru-RU"/>
+        </w:rPr>
+        <w:t>ь</w:t>
+      </w:r>
+      <w:r>
+        <w:rPr>
+          <w:lang w:eastAsia="ru-RU"/>
+        </w:rPr>
+        <w:t xml:space="preserve"> </w:t>
+      </w:r>
+      <w:r>
+        <w:rPr>
+          <w:lang w:eastAsia="ru-RU"/>
+        </w:rPr>
+        <w:t>тарировки</w:t>
+      </w:r>
+      <w:r>
+        <w:rPr>
+          <w:lang w:eastAsia="ru-RU"/>
+        </w:rPr>
+        <w:t xml:space="preserve"> с сохранением в память настроек</w:t>
+      </w:r>
+      <w:r>
+        <w:rPr>
+          <w:lang w:eastAsia="ru-RU"/>
+        </w:rPr>
+        <w:t>, настройки периода передачи и изменения идентификатора передаваемого сообщения</w:t>
+      </w:r>
+    </w:p>
+    <w:p>
+      <w:pPr>
+        <w:rPr>
+          <w:lang w:eastAsia="ru-RU"/>
+        </w:rPr>
+      </w:pPr>
+      <w:r>
+        <w:rPr>
+          <w:lang w:eastAsia="ru-RU"/>
+        </w:rPr>
+        <w:t>- Основной модуль управления: логика взаимодействия с драйве</w:t>
+      </w:r>
+      <w:r>
+        <w:rPr>
+          <w:lang w:eastAsia="ru-RU"/>
+        </w:rPr>
+        <w:t>рами</w:t>
+      </w:r>
+      <w:r>
+        <w:rPr>
+          <w:lang w:eastAsia="ru-RU"/>
+        </w:rPr>
+        <w:t xml:space="preserve"> датчик</w:t>
+      </w:r>
+      <w:r>
+        <w:rPr>
+          <w:lang w:eastAsia="ru-RU"/>
+        </w:rPr>
+        <w:t>ов и</w:t>
+      </w:r>
+      <w:r>
+        <w:rPr>
+          <w:lang w:eastAsia="ru-RU"/>
+        </w:rPr>
+        <w:t xml:space="preserve"> обработк</w:t>
+      </w:r>
+      <w:r>
+        <w:rPr>
+          <w:lang w:eastAsia="ru-RU"/>
+        </w:rPr>
+        <w:t>и</w:t>
+      </w:r>
+      <w:r>
+        <w:rPr>
+          <w:lang w:eastAsia="ru-RU"/>
+        </w:rPr>
+        <w:t xml:space="preserve"> полученных данных</w:t>
+      </w:r>
+      <w:r>
+        <w:rPr>
+          <w:lang w:eastAsia="ru-RU"/>
+        </w:rPr>
+        <w:t>.</w:t>
+      </w:r>
+    </w:p>
+    <w:p>
+      <w:pPr>
+        <w:rPr>
+          <w:lang w:eastAsia="ru-RU"/>
+        </w:rPr>
+      </w:pPr>
+    </w:p>
+    <w:p>
+      <w:pPr>
+        <w:rPr>
+          <w:lang w:eastAsia="ru-RU"/>
+        </w:rPr>
+      </w:pPr>
+    </w:p>
+    <w:p>
+      <w:pPr>
+        <w:rPr>
+          <w:lang w:eastAsia="ru-RU"/>
+        </w:rPr>
+      </w:pPr>
+      <w:r>
+        <w:rPr>
+          <w:lang w:eastAsia="ru-RU"/>
+        </w:rPr>
+        <w:lastRenderedPageBreak/>
+        <w:t>4. Подготовка проекта для датчика нагрузки</w:t>
+      </w:r>
+      <w:bookmarkStart w:id="0" w:name="_GoBack"/>
+      <w:bookmarkEnd w:id="0"/>
     </w:p>
     <w:p>
       <w:pPr>
@@ -3349,6 +4370,123 @@
     </w:lvl>
   </w:abstractNum>
   <w:abstractNum w:abstractNumId="7" w15:restartNumberingAfterBreak="0">
+    <w:nsid w:val="38F37824"/>
+    <w:multiLevelType w:val="multilevel"/>
+    <w:tmpl w:val="7AC8D392"/>
+    <w:lvl w:ilvl="0">
+      <w:start w:val="1"/>
+      <w:numFmt w:val="decimal"/>
+      <w:lvlText w:val="%1."/>
+      <w:lvlJc w:val="left"/>
+      <w:pPr>
+        <w:tabs>
+          <w:tab w:val="num" w:pos="720"/>
+        </w:tabs>
+        <w:ind w:left="720" w:hanging="360"/>
+      </w:pPr>
+    </w:lvl>
+    <w:lvl w:ilvl="1">
+      <w:start w:val="1"/>
+      <w:numFmt w:val="bullet"/>
+      <w:lvlText w:val=""/>
+      <w:lvlJc w:val="left"/>
+      <w:pPr>
+        <w:tabs>
+          <w:tab w:val="num" w:pos="1440"/>
+        </w:tabs>
+        <w:ind w:left="1440" w:hanging="360"/>
+      </w:pPr>
+      <w:rPr>
+        <w:rFonts w:ascii="Symbol" w:hAnsi="Symbol" w:hint="default"/>
+        <w:sz w:val="20"/>
+      </w:rPr>
+    </w:lvl>
+    <w:lvl w:ilvl="2" w:tentative="1">
+      <w:start w:val="1"/>
+      <w:numFmt w:val="decimal"/>
+      <w:lvlText w:val="%3."/>
+      <w:lvlJc w:val="left"/>
+      <w:pPr>
+        <w:tabs>
+          <w:tab w:val="num" w:pos="2160"/>
+        </w:tabs>
+        <w:ind w:left="2160" w:hanging="360"/>
+      </w:pPr>
+    </w:lvl>
+    <w:lvl w:ilvl="3" w:tentative="1">
+      <w:start w:val="1"/>
+      <w:numFmt w:val="decimal"/>
+      <w:lvlText w:val="%4."/>
+      <w:lvlJc w:val="left"/>
+      <w:pPr>
+        <w:tabs>
+          <w:tab w:val="num" w:pos="2880"/>
+        </w:tabs>
+        <w:ind w:left="2880" w:hanging="360"/>
+      </w:pPr>
+    </w:lvl>
+    <w:lvl w:ilvl="4" w:tentative="1">
+      <w:start w:val="1"/>
+      <w:numFmt w:val="decimal"/>
+      <w:lvlText w:val="%5."/>
+      <w:lvlJc w:val="left"/>
+      <w:pPr>
+        <w:tabs>
+          <w:tab w:val="num" w:pos="3600"/>
+        </w:tabs>
+        <w:ind w:left="3600" w:hanging="360"/>
+      </w:pPr>
+    </w:lvl>
+    <w:lvl w:ilvl="5" w:tentative="1">
+      <w:start w:val="1"/>
+      <w:numFmt w:val="decimal"/>
+      <w:lvlText w:val="%6."/>
+      <w:lvlJc w:val="left"/>
+      <w:pPr>
+        <w:tabs>
+          <w:tab w:val="num" w:pos="4320"/>
+        </w:tabs>
+        <w:ind w:left="4320" w:hanging="360"/>
+      </w:pPr>
+    </w:lvl>
+    <w:lvl w:ilvl="6" w:tentative="1">
+      <w:start w:val="1"/>
+      <w:numFmt w:val="decimal"/>
+      <w:lvlText w:val="%7."/>
+      <w:lvlJc w:val="left"/>
+      <w:pPr>
+        <w:tabs>
+          <w:tab w:val="num" w:pos="5040"/>
+        </w:tabs>
+        <w:ind w:left="5040" w:hanging="360"/>
+      </w:pPr>
+    </w:lvl>
+    <w:lvl w:ilvl="7" w:tentative="1">
+      <w:start w:val="1"/>
+      <w:numFmt w:val="decimal"/>
+      <w:lvlText w:val="%8."/>
+      <w:lvlJc w:val="left"/>
+      <w:pPr>
+        <w:tabs>
+          <w:tab w:val="num" w:pos="5760"/>
+        </w:tabs>
+        <w:ind w:left="5760" w:hanging="360"/>
+      </w:pPr>
+    </w:lvl>
+    <w:lvl w:ilvl="8" w:tentative="1">
+      <w:start w:val="1"/>
+      <w:numFmt w:val="decimal"/>
+      <w:lvlText w:val="%9."/>
+      <w:lvlJc w:val="left"/>
+      <w:pPr>
+        <w:tabs>
+          <w:tab w:val="num" w:pos="6480"/>
+        </w:tabs>
+        <w:ind w:left="6480" w:hanging="360"/>
+      </w:pPr>
+    </w:lvl>
+  </w:abstractNum>
+  <w:abstractNum w:abstractNumId="8" w15:restartNumberingAfterBreak="0">
     <w:nsid w:val="3D830F08"/>
     <w:multiLevelType w:val="hybridMultilevel"/>
     <w:tmpl w:val="A65821CE"/>
@@ -3461,7 +4599,7 @@
       </w:rPr>
     </w:lvl>
   </w:abstractNum>
-  <w:abstractNum w:abstractNumId="8" w15:restartNumberingAfterBreak="0">
+  <w:abstractNum w:abstractNumId="9" w15:restartNumberingAfterBreak="0">
     <w:nsid w:val="51FB61A1"/>
     <w:multiLevelType w:val="multilevel"/>
     <w:tmpl w:val="71D09CF2"/>
@@ -3610,7 +4748,124 @@
       </w:rPr>
     </w:lvl>
   </w:abstractNum>
-  <w:abstractNum w:abstractNumId="9" w15:restartNumberingAfterBreak="0">
+  <w:abstractNum w:abstractNumId="10" w15:restartNumberingAfterBreak="0">
+    <w:nsid w:val="59600F19"/>
+    <w:multiLevelType w:val="multilevel"/>
+    <w:tmpl w:val="B6B0F684"/>
+    <w:lvl w:ilvl="0">
+      <w:start w:val="1"/>
+      <w:numFmt w:val="decimal"/>
+      <w:lvlText w:val="%1."/>
+      <w:lvlJc w:val="left"/>
+      <w:pPr>
+        <w:tabs>
+          <w:tab w:val="num" w:pos="720"/>
+        </w:tabs>
+        <w:ind w:left="720" w:hanging="360"/>
+      </w:pPr>
+    </w:lvl>
+    <w:lvl w:ilvl="1">
+      <w:start w:val="1"/>
+      <w:numFmt w:val="bullet"/>
+      <w:lvlText w:val=""/>
+      <w:lvlJc w:val="left"/>
+      <w:pPr>
+        <w:tabs>
+          <w:tab w:val="num" w:pos="1440"/>
+        </w:tabs>
+        <w:ind w:left="1440" w:hanging="360"/>
+      </w:pPr>
+      <w:rPr>
+        <w:rFonts w:ascii="Symbol" w:hAnsi="Symbol" w:hint="default"/>
+        <w:sz w:val="20"/>
+      </w:rPr>
+    </w:lvl>
+    <w:lvl w:ilvl="2" w:tentative="1">
+      <w:start w:val="1"/>
+      <w:numFmt w:val="decimal"/>
+      <w:lvlText w:val="%3."/>
+      <w:lvlJc w:val="left"/>
+      <w:pPr>
+        <w:tabs>
+          <w:tab w:val="num" w:pos="2160"/>
+        </w:tabs>
+        <w:ind w:left="2160" w:hanging="360"/>
+      </w:pPr>
+    </w:lvl>
+    <w:lvl w:ilvl="3" w:tentative="1">
+      <w:start w:val="1"/>
+      <w:numFmt w:val="decimal"/>
+      <w:lvlText w:val="%4."/>
+      <w:lvlJc w:val="left"/>
+      <w:pPr>
+        <w:tabs>
+          <w:tab w:val="num" w:pos="2880"/>
+        </w:tabs>
+        <w:ind w:left="2880" w:hanging="360"/>
+      </w:pPr>
+    </w:lvl>
+    <w:lvl w:ilvl="4" w:tentative="1">
+      <w:start w:val="1"/>
+      <w:numFmt w:val="decimal"/>
+      <w:lvlText w:val="%5."/>
+      <w:lvlJc w:val="left"/>
+      <w:pPr>
+        <w:tabs>
+          <w:tab w:val="num" w:pos="3600"/>
+        </w:tabs>
+        <w:ind w:left="3600" w:hanging="360"/>
+      </w:pPr>
+    </w:lvl>
+    <w:lvl w:ilvl="5" w:tentative="1">
+      <w:start w:val="1"/>
+      <w:numFmt w:val="decimal"/>
+      <w:lvlText w:val="%6."/>
+      <w:lvlJc w:val="left"/>
+      <w:pPr>
+        <w:tabs>
+          <w:tab w:val="num" w:pos="4320"/>
+        </w:tabs>
+        <w:ind w:left="4320" w:hanging="360"/>
+      </w:pPr>
+    </w:lvl>
+    <w:lvl w:ilvl="6" w:tentative="1">
+      <w:start w:val="1"/>
+      <w:numFmt w:val="decimal"/>
+      <w:lvlText w:val="%7."/>
+      <w:lvlJc w:val="left"/>
+      <w:pPr>
+        <w:tabs>
+          <w:tab w:val="num" w:pos="5040"/>
+        </w:tabs>
+        <w:ind w:left="5040" w:hanging="360"/>
+      </w:pPr>
+    </w:lvl>
+    <w:lvl w:ilvl="7" w:tentative="1">
+      <w:start w:val="1"/>
+      <w:numFmt w:val="decimal"/>
+      <w:lvlText w:val="%8."/>
+      <w:lvlJc w:val="left"/>
+      <w:pPr>
+        <w:tabs>
+          <w:tab w:val="num" w:pos="5760"/>
+        </w:tabs>
+        <w:ind w:left="5760" w:hanging="360"/>
+      </w:pPr>
+    </w:lvl>
+    <w:lvl w:ilvl="8" w:tentative="1">
+      <w:start w:val="1"/>
+      <w:numFmt w:val="decimal"/>
+      <w:lvlText w:val="%9."/>
+      <w:lvlJc w:val="left"/>
+      <w:pPr>
+        <w:tabs>
+          <w:tab w:val="num" w:pos="6480"/>
+        </w:tabs>
+        <w:ind w:left="6480" w:hanging="360"/>
+      </w:pPr>
+    </w:lvl>
+  </w:abstractNum>
+  <w:abstractNum w:abstractNumId="11" w15:restartNumberingAfterBreak="0">
     <w:nsid w:val="6A26137C"/>
     <w:multiLevelType w:val="multilevel"/>
     <w:tmpl w:val="5BD80928"/>
@@ -3723,7 +4978,7 @@
       </w:pPr>
     </w:lvl>
   </w:abstractNum>
-  <w:abstractNum w:abstractNumId="10" w15:restartNumberingAfterBreak="0">
+  <w:abstractNum w:abstractNumId="12" w15:restartNumberingAfterBreak="0">
     <w:nsid w:val="73636159"/>
     <w:multiLevelType w:val="multilevel"/>
     <w:tmpl w:val="AA4A512C"/>
@@ -3873,13 +5128,13 @@
     </w:lvl>
   </w:abstractNum>
   <w:num w:numId="1">
-    <w:abstractNumId w:val="9"/>
+    <w:abstractNumId w:val="11"/>
   </w:num>
   <w:num w:numId="2">
     <w:abstractNumId w:val="5"/>
   </w:num>
   <w:num w:numId="3">
-    <w:abstractNumId w:val="10"/>
+    <w:abstractNumId w:val="12"/>
   </w:num>
   <w:num w:numId="4">
     <w:abstractNumId w:val="0"/>
@@ -3891,7 +5146,7 @@
     <w:abstractNumId w:val="6"/>
   </w:num>
   <w:num w:numId="7">
-    <w:abstractNumId w:val="8"/>
+    <w:abstractNumId w:val="9"/>
   </w:num>
   <w:num w:numId="8">
     <w:abstractNumId w:val="4"/>
@@ -3900,10 +5155,16 @@
     <w:abstractNumId w:val="1"/>
   </w:num>
   <w:num w:numId="10">
-    <w:abstractNumId w:val="7"/>
+    <w:abstractNumId w:val="8"/>
   </w:num>
   <w:num w:numId="11">
     <w:abstractNumId w:val="3"/>
+  </w:num>
+  <w:num w:numId="12">
+    <w:abstractNumId w:val="7"/>
+  </w:num>
+  <w:num w:numId="13">
+    <w:abstractNumId w:val="10"/>
   </w:num>
 </w:numbering>
 </file>
@@ -4402,6 +5663,35 @@
       <w:bCs/>
     </w:rPr>
   </w:style>
+  <w:style w:type="character" w:styleId="a6">
+    <w:name w:val="Unresolved Mention"/>
+    <w:basedOn w:val="a0"/>
+    <w:uiPriority w:val="99"/>
+    <w:semiHidden/>
+    <w:unhideWhenUsed/>
+    <w:rsid w:val="00A21504"/>
+    <w:rPr>
+      <w:color w:val="605E5C"/>
+      <w:shd w:val="clear" w:color="auto" w:fill="E1DFDD"/>
+    </w:rPr>
+  </w:style>
+  <w:style w:type="paragraph" w:styleId="a7">
+    <w:name w:val="Normal (Web)"/>
+    <w:basedOn w:val="a"/>
+    <w:uiPriority w:val="99"/>
+    <w:semiHidden/>
+    <w:unhideWhenUsed/>
+    <w:rsid w:val="00D00C5B"/>
+    <w:pPr>
+      <w:spacing w:before="100" w:beforeAutospacing="1" w:after="100" w:afterAutospacing="1"/>
+    </w:pPr>
+    <w:rPr>
+      <w:rFonts w:eastAsia="Times New Roman"/>
+      <w:sz w:val="24"/>
+      <w:szCs w:val="24"/>
+      <w:lang w:eastAsia="ru-RU"/>
+    </w:rPr>
+  </w:style>
 </w:styles>
 </file>
 

</xml_diff>